<commit_message>
inited REACT prac at BLR
</commit_message>
<xml_diff>
--- a/React_Workshop_SetupInstructions_v1.0.docx
+++ b/React_Workshop_SetupInstructions_v1.0.docx
@@ -621,7 +621,21 @@
         <w:rPr>
           <w:b/>
         </w:rPr>
-        <w:t>“fullstack”</w:t>
+        <w:t>“</w:t>
+      </w:r>
+      <w:proofErr w:type="spellStart"/>
+      <w:r>
+        <w:rPr>
+          <w:b/>
+        </w:rPr>
+        <w:t>fullstack</w:t>
+      </w:r>
+      <w:proofErr w:type="spellEnd"/>
+      <w:r>
+        <w:rPr>
+          <w:b/>
+        </w:rPr>
+        <w:t>”</w:t>
       </w:r>
       <w:r>
         <w:t xml:space="preserve"> under </w:t>
@@ -684,13 +698,23 @@
         </w:rPr>
         <w:t xml:space="preserve">Create a folder </w:t>
       </w:r>
+      <w:proofErr w:type="spellStart"/>
       <w:r>
         <w:rPr>
           <w:b/>
           <w:bCs/>
           <w:color w:val="000000"/>
         </w:rPr>
-        <w:t xml:space="preserve">react_ws </w:t>
+        <w:t>react_ws</w:t>
+      </w:r>
+      <w:proofErr w:type="spellEnd"/>
+      <w:r>
+        <w:rPr>
+          <w:b/>
+          <w:bCs/>
+          <w:color w:val="000000"/>
+        </w:rPr>
+        <w:t xml:space="preserve"> </w:t>
       </w:r>
       <w:r>
         <w:rPr>
@@ -725,11 +749,19 @@
           <w:numId w:val="2"/>
         </w:numPr>
       </w:pPr>
+      <w:proofErr w:type="spellStart"/>
       <w:r>
         <w:rPr>
           <w:color w:val="000000"/>
         </w:rPr>
-        <w:t>Goto “</w:t>
+        <w:t>Goto</w:t>
+      </w:r>
+      <w:proofErr w:type="spellEnd"/>
+      <w:r>
+        <w:rPr>
+          <w:color w:val="000000"/>
+        </w:rPr>
+        <w:t xml:space="preserve"> “</w:t>
       </w:r>
       <w:r>
         <w:rPr>
@@ -751,7 +783,25 @@
           <w:bCs/>
           <w:color w:val="FF0000"/>
         </w:rPr>
-        <w:t>Use  the shortcut</w:t>
+        <w:t>Use</w:t>
+      </w:r>
+      <w:proofErr w:type="gramStart"/>
+      <w:r>
+        <w:rPr>
+          <w:b/>
+          <w:bCs/>
+          <w:color w:val="FF0000"/>
+        </w:rPr>
+        <w:t>  the</w:t>
+      </w:r>
+      <w:proofErr w:type="gramEnd"/>
+      <w:r>
+        <w:rPr>
+          <w:b/>
+          <w:bCs/>
+          <w:color w:val="FF0000"/>
+        </w:rPr>
+        <w:t xml:space="preserve"> shortcut</w:t>
       </w:r>
       <w:r>
         <w:rPr>
@@ -803,6 +853,7 @@
         </w:rPr>
         <w:t>\</w:t>
       </w:r>
+      <w:proofErr w:type="spellStart"/>
       <w:r>
         <w:rPr>
           <w:b/>
@@ -819,6 +870,7 @@
         </w:rPr>
         <w:t>s</w:t>
       </w:r>
+      <w:proofErr w:type="spellEnd"/>
     </w:p>
     <w:p>
       <w:pPr>
@@ -921,11 +973,47 @@
         </w:rPr>
         <w:t xml:space="preserve"> proxy, </w:t>
       </w:r>
+      <w:proofErr w:type="gramStart"/>
       <w:r>
         <w:rPr>
           <w:color w:val="000000"/>
         </w:rPr>
-        <w:t xml:space="preserve">Configuring proxy for node.js is important using npm config. Only if </w:t>
+        <w:t>Configuring</w:t>
+      </w:r>
+      <w:proofErr w:type="gramEnd"/>
+      <w:r>
+        <w:rPr>
+          <w:color w:val="000000"/>
+        </w:rPr>
+        <w:t xml:space="preserve"> proxy for node.js is important using </w:t>
+      </w:r>
+      <w:proofErr w:type="spellStart"/>
+      <w:r>
+        <w:rPr>
+          <w:color w:val="000000"/>
+        </w:rPr>
+        <w:t>npm</w:t>
+      </w:r>
+      <w:proofErr w:type="spellEnd"/>
+      <w:r>
+        <w:rPr>
+          <w:color w:val="000000"/>
+        </w:rPr>
+        <w:t xml:space="preserve"> </w:t>
+      </w:r>
+      <w:proofErr w:type="spellStart"/>
+      <w:r>
+        <w:rPr>
+          <w:color w:val="000000"/>
+        </w:rPr>
+        <w:t>config</w:t>
+      </w:r>
+      <w:proofErr w:type="spellEnd"/>
+      <w:r>
+        <w:rPr>
+          <w:color w:val="000000"/>
+        </w:rPr>
+        <w:t xml:space="preserve">. Only if </w:t>
       </w:r>
       <w:r>
         <w:rPr>
@@ -939,7 +1027,29 @@
         <w:rPr>
           <w:color w:val="000000"/>
         </w:rPr>
-        <w:t xml:space="preserve"> is configured, “npm  install” will work properly.</w:t>
+        <w:t xml:space="preserve"> is configured, “</w:t>
+      </w:r>
+      <w:proofErr w:type="spellStart"/>
+      <w:r>
+        <w:rPr>
+          <w:color w:val="000000"/>
+        </w:rPr>
+        <w:t>npm</w:t>
+      </w:r>
+      <w:proofErr w:type="spellEnd"/>
+      <w:proofErr w:type="gramStart"/>
+      <w:r>
+        <w:rPr>
+          <w:color w:val="000000"/>
+        </w:rPr>
+        <w:t>  install</w:t>
+      </w:r>
+      <w:proofErr w:type="gramEnd"/>
+      <w:r>
+        <w:rPr>
+          <w:color w:val="000000"/>
+        </w:rPr>
+        <w:t>” will work properly.</w:t>
       </w:r>
     </w:p>
     <w:p>
@@ -954,13 +1064,41 @@
           <w:color w:val="212121"/>
         </w:rPr>
       </w:pPr>
+      <w:proofErr w:type="spellStart"/>
       <w:r>
         <w:rPr>
           <w:b/>
           <w:bCs/>
           <w:color w:val="000000"/>
         </w:rPr>
-        <w:t>npm config set proxy </w:t>
+        <w:t>npm</w:t>
+      </w:r>
+      <w:proofErr w:type="spellEnd"/>
+      <w:r>
+        <w:rPr>
+          <w:b/>
+          <w:bCs/>
+          <w:color w:val="000000"/>
+        </w:rPr>
+        <w:t xml:space="preserve"> </w:t>
+      </w:r>
+      <w:proofErr w:type="spellStart"/>
+      <w:r>
+        <w:rPr>
+          <w:b/>
+          <w:bCs/>
+          <w:color w:val="000000"/>
+        </w:rPr>
+        <w:t>config</w:t>
+      </w:r>
+      <w:proofErr w:type="spellEnd"/>
+      <w:r>
+        <w:rPr>
+          <w:b/>
+          <w:bCs/>
+          <w:color w:val="000000"/>
+        </w:rPr>
+        <w:t xml:space="preserve"> set proxy </w:t>
       </w:r>
       <w:hyperlink r:id="rId12" w:history="1">
         <w:r>
@@ -990,13 +1128,41 @@
           <w:u w:val="none"/>
         </w:rPr>
       </w:pPr>
+      <w:proofErr w:type="spellStart"/>
       <w:r>
         <w:rPr>
           <w:b/>
           <w:bCs/>
           <w:color w:val="000000"/>
         </w:rPr>
-        <w:t>npm config set https-proxy </w:t>
+        <w:t>npm</w:t>
+      </w:r>
+      <w:proofErr w:type="spellEnd"/>
+      <w:r>
+        <w:rPr>
+          <w:b/>
+          <w:bCs/>
+          <w:color w:val="000000"/>
+        </w:rPr>
+        <w:t xml:space="preserve"> </w:t>
+      </w:r>
+      <w:proofErr w:type="spellStart"/>
+      <w:r>
+        <w:rPr>
+          <w:b/>
+          <w:bCs/>
+          <w:color w:val="000000"/>
+        </w:rPr>
+        <w:t>config</w:t>
+      </w:r>
+      <w:proofErr w:type="spellEnd"/>
+      <w:r>
+        <w:rPr>
+          <w:b/>
+          <w:bCs/>
+          <w:color w:val="000000"/>
+        </w:rPr>
+        <w:t xml:space="preserve"> set https-proxy </w:t>
       </w:r>
       <w:hyperlink r:id="rId13" w:history="1">
         <w:r>
@@ -1131,7 +1297,21 @@
         <w:rPr>
           <w:rFonts w:cs="Consolas"/>
         </w:rPr>
-        <w:t xml:space="preserve">proxy config </w:t>
+        <w:t xml:space="preserve">proxy </w:t>
+      </w:r>
+      <w:proofErr w:type="spellStart"/>
+      <w:r>
+        <w:rPr>
+          <w:rFonts w:cs="Consolas"/>
+        </w:rPr>
+        <w:t>config</w:t>
+      </w:r>
+      <w:proofErr w:type="spellEnd"/>
+      <w:r>
+        <w:rPr>
+          <w:rFonts w:cs="Consolas"/>
+        </w:rPr>
+        <w:t xml:space="preserve"> </w:t>
       </w:r>
       <w:r>
         <w:rPr>
@@ -1169,12 +1349,37 @@
           <w:rFonts w:ascii="Consolas" w:hAnsi="Consolas" w:cs="Consolas"/>
         </w:rPr>
       </w:pPr>
-      <w:r>
-        <w:rPr>
-          <w:rFonts w:ascii="Consolas" w:hAnsi="Consolas" w:cs="Consolas"/>
-          <w:b/>
-        </w:rPr>
-        <w:t>npm config delete proxy</w:t>
+      <w:proofErr w:type="spellStart"/>
+      <w:r>
+        <w:rPr>
+          <w:rFonts w:ascii="Consolas" w:hAnsi="Consolas" w:cs="Consolas"/>
+          <w:b/>
+        </w:rPr>
+        <w:t>npm</w:t>
+      </w:r>
+      <w:proofErr w:type="spellEnd"/>
+      <w:r>
+        <w:rPr>
+          <w:rFonts w:ascii="Consolas" w:hAnsi="Consolas" w:cs="Consolas"/>
+          <w:b/>
+        </w:rPr>
+        <w:t xml:space="preserve"> </w:t>
+      </w:r>
+      <w:proofErr w:type="spellStart"/>
+      <w:r>
+        <w:rPr>
+          <w:rFonts w:ascii="Consolas" w:hAnsi="Consolas" w:cs="Consolas"/>
+          <w:b/>
+        </w:rPr>
+        <w:t>config</w:t>
+      </w:r>
+      <w:proofErr w:type="spellEnd"/>
+      <w:r>
+        <w:rPr>
+          <w:rFonts w:ascii="Consolas" w:hAnsi="Consolas" w:cs="Consolas"/>
+          <w:b/>
+        </w:rPr>
+        <w:t xml:space="preserve"> delete proxy</w:t>
       </w:r>
     </w:p>
     <w:p>
@@ -1188,12 +1393,37 @@
           <w:rFonts w:ascii="Consolas" w:hAnsi="Consolas" w:cs="Consolas"/>
         </w:rPr>
       </w:pPr>
-      <w:r>
-        <w:rPr>
-          <w:rFonts w:ascii="Consolas" w:hAnsi="Consolas" w:cs="Consolas"/>
-          <w:b/>
-        </w:rPr>
-        <w:t>npm config delete https-proxy</w:t>
+      <w:proofErr w:type="spellStart"/>
+      <w:r>
+        <w:rPr>
+          <w:rFonts w:ascii="Consolas" w:hAnsi="Consolas" w:cs="Consolas"/>
+          <w:b/>
+        </w:rPr>
+        <w:t>npm</w:t>
+      </w:r>
+      <w:proofErr w:type="spellEnd"/>
+      <w:r>
+        <w:rPr>
+          <w:rFonts w:ascii="Consolas" w:hAnsi="Consolas" w:cs="Consolas"/>
+          <w:b/>
+        </w:rPr>
+        <w:t xml:space="preserve"> </w:t>
+      </w:r>
+      <w:proofErr w:type="spellStart"/>
+      <w:r>
+        <w:rPr>
+          <w:rFonts w:ascii="Consolas" w:hAnsi="Consolas" w:cs="Consolas"/>
+          <w:b/>
+        </w:rPr>
+        <w:t>config</w:t>
+      </w:r>
+      <w:proofErr w:type="spellEnd"/>
+      <w:r>
+        <w:rPr>
+          <w:rFonts w:ascii="Consolas" w:hAnsi="Consolas" w:cs="Consolas"/>
+          <w:b/>
+        </w:rPr>
+        <w:t xml:space="preserve"> delete https-proxy</w:t>
       </w:r>
     </w:p>
     <w:p>
@@ -1257,6 +1487,7 @@
           <w:shd w:val="clear" w:color="auto" w:fill="FFFFFF"/>
         </w:rPr>
       </w:pPr>
+      <w:proofErr w:type="gramStart"/>
       <w:r>
         <w:rPr>
           <w:rFonts w:cs="Consolas"/>
@@ -1268,8 +1499,16 @@
         <w:rPr>
           <w:rFonts w:cs="Consolas"/>
         </w:rPr>
-        <w:t xml:space="preserve"> : </w:t>
-      </w:r>
+        <w:t xml:space="preserve"> :</w:t>
+      </w:r>
+      <w:proofErr w:type="gramEnd"/>
+      <w:r>
+        <w:rPr>
+          <w:rFonts w:cs="Consolas"/>
+        </w:rPr>
+        <w:t xml:space="preserve"> </w:t>
+      </w:r>
+      <w:proofErr w:type="spellStart"/>
       <w:r>
         <w:rPr>
           <w:rFonts w:ascii="Arial" w:hAnsi="Arial" w:cs="Arial"/>
@@ -1279,6 +1518,7 @@
         </w:rPr>
         <w:t>devDependencies</w:t>
       </w:r>
+      <w:proofErr w:type="spellEnd"/>
       <w:r>
         <w:rPr>
           <w:rFonts w:ascii="Arial" w:hAnsi="Arial" w:cs="Arial"/>
@@ -1319,7 +1559,43 @@
           <w:color w:val="222222"/>
           <w:shd w:val="clear" w:color="auto" w:fill="FFFFFF"/>
         </w:rPr>
-        <w:t> a dependency as a devDependency on installation we need to do an npm install </w:t>
+        <w:t xml:space="preserve"> a dependency as a </w:t>
+      </w:r>
+      <w:proofErr w:type="spellStart"/>
+      <w:r>
+        <w:rPr>
+          <w:rFonts w:ascii="Arial" w:hAnsi="Arial" w:cs="Arial"/>
+          <w:color w:val="222222"/>
+          <w:shd w:val="clear" w:color="auto" w:fill="FFFFFF"/>
+        </w:rPr>
+        <w:t>devDependency</w:t>
+      </w:r>
+      <w:proofErr w:type="spellEnd"/>
+      <w:r>
+        <w:rPr>
+          <w:rFonts w:ascii="Arial" w:hAnsi="Arial" w:cs="Arial"/>
+          <w:color w:val="222222"/>
+          <w:shd w:val="clear" w:color="auto" w:fill="FFFFFF"/>
+        </w:rPr>
+        <w:t xml:space="preserve"> on installation we need to do an </w:t>
+      </w:r>
+      <w:proofErr w:type="spellStart"/>
+      <w:r>
+        <w:rPr>
+          <w:rFonts w:ascii="Arial" w:hAnsi="Arial" w:cs="Arial"/>
+          <w:color w:val="222222"/>
+          <w:shd w:val="clear" w:color="auto" w:fill="FFFFFF"/>
+        </w:rPr>
+        <w:t>npm</w:t>
+      </w:r>
+      <w:proofErr w:type="spellEnd"/>
+      <w:r>
+        <w:rPr>
+          <w:rFonts w:ascii="Arial" w:hAnsi="Arial" w:cs="Arial"/>
+          <w:color w:val="222222"/>
+          <w:shd w:val="clear" w:color="auto" w:fill="FFFFFF"/>
+        </w:rPr>
+        <w:t xml:space="preserve"> install </w:t>
       </w:r>
       <w:r>
         <w:rPr>
@@ -1339,6 +1615,7 @@
         </w:rPr>
         <w:t>-</w:t>
       </w:r>
+      <w:proofErr w:type="gramStart"/>
       <w:r>
         <w:rPr>
           <w:rFonts w:ascii="Arial" w:hAnsi="Arial" w:cs="Arial"/>
@@ -1355,7 +1632,34 @@
           <w:color w:val="222222"/>
           <w:shd w:val="clear" w:color="auto" w:fill="FFFFFF"/>
         </w:rPr>
-        <w:t> , instead of just an npm install </w:t>
+        <w:t> ,</w:t>
+      </w:r>
+      <w:proofErr w:type="gramEnd"/>
+      <w:r>
+        <w:rPr>
+          <w:rFonts w:ascii="Arial" w:hAnsi="Arial" w:cs="Arial"/>
+          <w:color w:val="222222"/>
+          <w:shd w:val="clear" w:color="auto" w:fill="FFFFFF"/>
+        </w:rPr>
+        <w:t xml:space="preserve"> instead of just an </w:t>
+      </w:r>
+      <w:proofErr w:type="spellStart"/>
+      <w:r>
+        <w:rPr>
+          <w:rFonts w:ascii="Arial" w:hAnsi="Arial" w:cs="Arial"/>
+          <w:color w:val="222222"/>
+          <w:shd w:val="clear" w:color="auto" w:fill="FFFFFF"/>
+        </w:rPr>
+        <w:t>npm</w:t>
+      </w:r>
+      <w:proofErr w:type="spellEnd"/>
+      <w:r>
+        <w:rPr>
+          <w:rFonts w:ascii="Arial" w:hAnsi="Arial" w:cs="Arial"/>
+          <w:color w:val="222222"/>
+          <w:shd w:val="clear" w:color="auto" w:fill="FFFFFF"/>
+        </w:rPr>
+        <w:t xml:space="preserve"> install </w:t>
       </w:r>
       <w:r>
         <w:rPr>
@@ -1396,15 +1700,18 @@
           <w:szCs w:val="24"/>
         </w:rPr>
       </w:pPr>
-      <w:r>
-        <w:rPr>
-          <w:rFonts w:cs="Consolas"/>
-          <w:b/>
-          <w:sz w:val="24"/>
-          <w:szCs w:val="24"/>
-        </w:rPr>
-        <w:t xml:space="preserve">npm </w:t>
-      </w:r>
+      <w:proofErr w:type="spellStart"/>
+      <w:proofErr w:type="gramStart"/>
+      <w:r>
+        <w:rPr>
+          <w:rFonts w:cs="Consolas"/>
+          <w:b/>
+          <w:sz w:val="24"/>
+          <w:szCs w:val="24"/>
+        </w:rPr>
+        <w:t>npm</w:t>
+      </w:r>
+      <w:proofErr w:type="spellEnd"/>
       <w:r>
         <w:rPr>
           <w:rFonts w:cs="Consolas"/>
@@ -1421,7 +1728,26 @@
           <w:sz w:val="24"/>
           <w:szCs w:val="24"/>
         </w:rPr>
-        <w:t xml:space="preserve">install </w:t>
+        <w:t xml:space="preserve"> </w:t>
+      </w:r>
+      <w:r>
+        <w:rPr>
+          <w:rFonts w:cs="Consolas"/>
+          <w:b/>
+          <w:sz w:val="24"/>
+          <w:szCs w:val="24"/>
+        </w:rPr>
+        <w:t>install</w:t>
+      </w:r>
+      <w:proofErr w:type="gramEnd"/>
+      <w:r>
+        <w:rPr>
+          <w:rFonts w:cs="Consolas"/>
+          <w:b/>
+          <w:sz w:val="24"/>
+          <w:szCs w:val="24"/>
+        </w:rPr>
+        <w:t xml:space="preserve"> </w:t>
       </w:r>
       <w:r>
         <w:rPr>
@@ -1505,8 +1831,19 @@
           <w:sz w:val="24"/>
           <w:szCs w:val="24"/>
         </w:rPr>
-        <w:t>create-react-app  APPNAME</w:t>
-      </w:r>
+        <w:t>create-react-</w:t>
+      </w:r>
+      <w:proofErr w:type="gramStart"/>
+      <w:r>
+        <w:rPr>
+          <w:rFonts w:cs="Consolas"/>
+          <w:b/>
+          <w:sz w:val="24"/>
+          <w:szCs w:val="24"/>
+        </w:rPr>
+        <w:t>app  APPNAME</w:t>
+      </w:r>
+      <w:proofErr w:type="gramEnd"/>
     </w:p>
     <w:p>
       <w:pPr>
@@ -1564,14 +1901,27 @@
           <w:szCs w:val="24"/>
         </w:rPr>
       </w:pPr>
-      <w:r>
-        <w:rPr>
-          <w:rFonts w:cs="Consolas"/>
-          <w:b/>
-          <w:sz w:val="24"/>
-          <w:szCs w:val="24"/>
-        </w:rPr>
-        <w:t>npm start</w:t>
+      <w:proofErr w:type="spellStart"/>
+      <w:proofErr w:type="gramStart"/>
+      <w:r>
+        <w:rPr>
+          <w:rFonts w:cs="Consolas"/>
+          <w:b/>
+          <w:sz w:val="24"/>
+          <w:szCs w:val="24"/>
+        </w:rPr>
+        <w:t>npm</w:t>
+      </w:r>
+      <w:proofErr w:type="spellEnd"/>
+      <w:proofErr w:type="gramEnd"/>
+      <w:r>
+        <w:rPr>
+          <w:rFonts w:cs="Consolas"/>
+          <w:b/>
+          <w:sz w:val="24"/>
+          <w:szCs w:val="24"/>
+        </w:rPr>
+        <w:t xml:space="preserve"> start</w:t>
       </w:r>
     </w:p>
     <w:p>
@@ -1639,14 +1989,47 @@
           <w:szCs w:val="24"/>
         </w:rPr>
       </w:pPr>
-      <w:r>
-        <w:rPr>
-          <w:rFonts w:ascii="Consolas" w:hAnsi="Consolas" w:cs="Consolas"/>
-          <w:b/>
-          <w:sz w:val="24"/>
-          <w:szCs w:val="24"/>
-        </w:rPr>
-        <w:t xml:space="preserve">npm init </w:t>
+      <w:proofErr w:type="spellStart"/>
+      <w:proofErr w:type="gramStart"/>
+      <w:r>
+        <w:rPr>
+          <w:rFonts w:ascii="Consolas" w:hAnsi="Consolas" w:cs="Consolas"/>
+          <w:b/>
+          <w:sz w:val="24"/>
+          <w:szCs w:val="24"/>
+        </w:rPr>
+        <w:t>npm</w:t>
+      </w:r>
+      <w:proofErr w:type="spellEnd"/>
+      <w:proofErr w:type="gramEnd"/>
+      <w:r>
+        <w:rPr>
+          <w:rFonts w:ascii="Consolas" w:hAnsi="Consolas" w:cs="Consolas"/>
+          <w:b/>
+          <w:sz w:val="24"/>
+          <w:szCs w:val="24"/>
+        </w:rPr>
+        <w:t xml:space="preserve"> </w:t>
+      </w:r>
+      <w:proofErr w:type="spellStart"/>
+      <w:r>
+        <w:rPr>
+          <w:rFonts w:ascii="Consolas" w:hAnsi="Consolas" w:cs="Consolas"/>
+          <w:b/>
+          <w:sz w:val="24"/>
+          <w:szCs w:val="24"/>
+        </w:rPr>
+        <w:t>init</w:t>
+      </w:r>
+      <w:proofErr w:type="spellEnd"/>
+      <w:r>
+        <w:rPr>
+          <w:rFonts w:ascii="Consolas" w:hAnsi="Consolas" w:cs="Consolas"/>
+          <w:b/>
+          <w:sz w:val="24"/>
+          <w:szCs w:val="24"/>
+        </w:rPr>
+        <w:t xml:space="preserve"> </w:t>
       </w:r>
       <w:r>
         <w:rPr>
@@ -1683,39 +2066,62 @@
           <w:sz w:val="24"/>
           <w:szCs w:val="24"/>
         </w:rPr>
-        <w:t>// create default package.json</w:t>
-      </w:r>
-    </w:p>
-    <w:p>
-      <w:pPr>
-        <w:pStyle w:val="ListParagraph"/>
-        <w:ind w:left="540"/>
-        <w:rPr>
-          <w:rFonts w:ascii="Consolas" w:hAnsi="Consolas" w:cs="Consolas"/>
-          <w:sz w:val="24"/>
-          <w:szCs w:val="24"/>
-        </w:rPr>
-      </w:pPr>
-    </w:p>
-    <w:p>
-      <w:pPr>
-        <w:pStyle w:val="ListParagraph"/>
-        <w:ind w:left="540"/>
-        <w:rPr>
-          <w:rFonts w:ascii="Consolas" w:hAnsi="Consolas" w:cs="Consolas"/>
-          <w:b/>
-          <w:sz w:val="24"/>
-          <w:szCs w:val="24"/>
-        </w:rPr>
-      </w:pPr>
-      <w:r>
-        <w:rPr>
-          <w:rFonts w:ascii="Consolas" w:hAnsi="Consolas" w:cs="Consolas"/>
-          <w:b/>
-          <w:sz w:val="24"/>
-          <w:szCs w:val="24"/>
-        </w:rPr>
-        <w:t xml:space="preserve">npm install --save </w:t>
+        <w:t xml:space="preserve">// create default </w:t>
+      </w:r>
+      <w:proofErr w:type="spellStart"/>
+      <w:r>
+        <w:rPr>
+          <w:rFonts w:ascii="Consolas" w:hAnsi="Consolas" w:cs="Consolas"/>
+          <w:sz w:val="24"/>
+          <w:szCs w:val="24"/>
+        </w:rPr>
+        <w:t>package.json</w:t>
+      </w:r>
+      <w:proofErr w:type="spellEnd"/>
+    </w:p>
+    <w:p>
+      <w:pPr>
+        <w:pStyle w:val="ListParagraph"/>
+        <w:ind w:left="540"/>
+        <w:rPr>
+          <w:rFonts w:ascii="Consolas" w:hAnsi="Consolas" w:cs="Consolas"/>
+          <w:sz w:val="24"/>
+          <w:szCs w:val="24"/>
+        </w:rPr>
+      </w:pPr>
+    </w:p>
+    <w:p>
+      <w:pPr>
+        <w:pStyle w:val="ListParagraph"/>
+        <w:ind w:left="540"/>
+        <w:rPr>
+          <w:rFonts w:ascii="Consolas" w:hAnsi="Consolas" w:cs="Consolas"/>
+          <w:b/>
+          <w:sz w:val="24"/>
+          <w:szCs w:val="24"/>
+        </w:rPr>
+      </w:pPr>
+      <w:proofErr w:type="spellStart"/>
+      <w:proofErr w:type="gramStart"/>
+      <w:r>
+        <w:rPr>
+          <w:rFonts w:ascii="Consolas" w:hAnsi="Consolas" w:cs="Consolas"/>
+          <w:b/>
+          <w:sz w:val="24"/>
+          <w:szCs w:val="24"/>
+        </w:rPr>
+        <w:t>npm</w:t>
+      </w:r>
+      <w:proofErr w:type="spellEnd"/>
+      <w:proofErr w:type="gramEnd"/>
+      <w:r>
+        <w:rPr>
+          <w:rFonts w:ascii="Consolas" w:hAnsi="Consolas" w:cs="Consolas"/>
+          <w:b/>
+          <w:sz w:val="24"/>
+          <w:szCs w:val="24"/>
+        </w:rPr>
+        <w:t xml:space="preserve"> install --save </w:t>
       </w:r>
       <w:hyperlink r:id="rId14" w:history="1">
         <w:r>
@@ -1782,33 +2188,99 @@
         <w:pStyle w:val="ListParagraph"/>
         <w:ind w:left="540"/>
         <w:rPr>
-          <w:rFonts w:ascii="Consolas" w:hAnsi="Consolas" w:cs="Consolas"/>
-          <w:b/>
-          <w:sz w:val="24"/>
-          <w:szCs w:val="24"/>
-        </w:rPr>
-      </w:pPr>
-      <w:r>
-        <w:rPr>
-          <w:rFonts w:ascii="Consolas" w:hAnsi="Consolas" w:cs="Consolas"/>
-          <w:b/>
-          <w:sz w:val="24"/>
-          <w:szCs w:val="24"/>
-        </w:rPr>
-        <w:t xml:space="preserve">npm install --save-dev </w:t>
-      </w:r>
-      <w:hyperlink r:id="rId15" w:history="1">
-        <w:r>
-          <w:rPr>
-            <w:rStyle w:val="Hyperlink"/>
-            <w:rFonts w:ascii="Consolas" w:hAnsi="Consolas" w:cs="Consolas"/>
-            <w:b/>
-            <w:sz w:val="24"/>
-            <w:szCs w:val="24"/>
-          </w:rPr>
-          <w:t>babel-core@6.26.3</w:t>
-        </w:r>
-      </w:hyperlink>
+          <w:rStyle w:val="Hyperlink"/>
+          <w:rFonts w:ascii="Consolas" w:hAnsi="Consolas" w:cs="Consolas"/>
+          <w:b/>
+          <w:sz w:val="24"/>
+          <w:szCs w:val="24"/>
+        </w:rPr>
+      </w:pPr>
+      <w:proofErr w:type="spellStart"/>
+      <w:proofErr w:type="gramStart"/>
+      <w:r>
+        <w:rPr>
+          <w:rFonts w:ascii="Consolas" w:hAnsi="Consolas" w:cs="Consolas"/>
+          <w:b/>
+          <w:sz w:val="24"/>
+          <w:szCs w:val="24"/>
+        </w:rPr>
+        <w:t>npm</w:t>
+      </w:r>
+      <w:proofErr w:type="spellEnd"/>
+      <w:proofErr w:type="gramEnd"/>
+      <w:r>
+        <w:rPr>
+          <w:rFonts w:ascii="Consolas" w:hAnsi="Consolas" w:cs="Consolas"/>
+          <w:b/>
+          <w:sz w:val="24"/>
+          <w:szCs w:val="24"/>
+        </w:rPr>
+        <w:t xml:space="preserve"> install --save-dev </w:t>
+      </w:r>
+      <w:r>
+        <w:rPr>
+          <w:rStyle w:val="Hyperlink"/>
+          <w:rFonts w:ascii="Consolas" w:hAnsi="Consolas" w:cs="Consolas"/>
+          <w:b/>
+          <w:sz w:val="24"/>
+          <w:szCs w:val="24"/>
+        </w:rPr>
+        <w:t>babel-core</w:t>
+      </w:r>
+    </w:p>
+    <w:p>
+      <w:pPr>
+        <w:pStyle w:val="ListParagraph"/>
+        <w:ind w:left="540"/>
+        <w:rPr>
+          <w:rFonts w:ascii="Consolas" w:hAnsi="Consolas" w:cs="Consolas"/>
+          <w:b/>
+          <w:sz w:val="24"/>
+          <w:szCs w:val="24"/>
+        </w:rPr>
+      </w:pPr>
+      <w:proofErr w:type="spellStart"/>
+      <w:proofErr w:type="gramStart"/>
+      <w:r>
+        <w:rPr>
+          <w:rFonts w:ascii="Consolas" w:hAnsi="Consolas" w:cs="Consolas"/>
+          <w:b/>
+          <w:sz w:val="24"/>
+          <w:szCs w:val="24"/>
+        </w:rPr>
+        <w:t>npm</w:t>
+      </w:r>
+      <w:proofErr w:type="spellEnd"/>
+      <w:proofErr w:type="gramEnd"/>
+      <w:r>
+        <w:rPr>
+          <w:rFonts w:ascii="Consolas" w:hAnsi="Consolas" w:cs="Consolas"/>
+          <w:b/>
+          <w:sz w:val="24"/>
+          <w:szCs w:val="24"/>
+        </w:rPr>
+        <w:t xml:space="preserve"> install --save-dev</w:t>
+      </w:r>
+      <w:r>
+        <w:rPr>
+          <w:rFonts w:ascii="Consolas" w:hAnsi="Consolas" w:cs="Consolas"/>
+          <w:b/>
+          <w:sz w:val="24"/>
+          <w:szCs w:val="24"/>
+        </w:rPr>
+        <w:t xml:space="preserve"> </w:t>
+      </w:r>
+      <w:r>
+        <w:rPr>
+          <w:rFonts w:ascii="Consolas" w:hAnsi="Consolas" w:cs="Consolas"/>
+          <w:b/>
+          <w:color w:val="0070C0"/>
+          <w:sz w:val="24"/>
+          <w:szCs w:val="24"/>
+          <w:u w:val="single"/>
+        </w:rPr>
+        <w:t>@babel/core</w:t>
+      </w:r>
     </w:p>
     <w:p>
       <w:pPr>
@@ -1885,27 +2357,38 @@
           <w:szCs w:val="24"/>
         </w:rPr>
       </w:pPr>
-      <w:r>
-        <w:rPr>
-          <w:rFonts w:ascii="Consolas" w:hAnsi="Consolas" w:cs="Consolas"/>
-          <w:b/>
-          <w:sz w:val="24"/>
-          <w:szCs w:val="24"/>
-        </w:rPr>
-        <w:t xml:space="preserve">npm install --save-dev </w:t>
-      </w:r>
-      <w:hyperlink r:id="rId16" w:history="1">
-        <w:r>
-          <w:rPr>
-            <w:rStyle w:val="Hyperlink"/>
-            <w:rFonts w:ascii="Consolas" w:hAnsi="Consolas" w:cs="Consolas"/>
-            <w:b/>
-            <w:sz w:val="24"/>
-            <w:szCs w:val="24"/>
-          </w:rPr>
-          <w:t>babel-loader@7.1.5</w:t>
-        </w:r>
-      </w:hyperlink>
+      <w:proofErr w:type="spellStart"/>
+      <w:proofErr w:type="gramStart"/>
+      <w:r>
+        <w:rPr>
+          <w:rFonts w:ascii="Consolas" w:hAnsi="Consolas" w:cs="Consolas"/>
+          <w:b/>
+          <w:sz w:val="24"/>
+          <w:szCs w:val="24"/>
+        </w:rPr>
+        <w:t>npm</w:t>
+      </w:r>
+      <w:proofErr w:type="spellEnd"/>
+      <w:proofErr w:type="gramEnd"/>
+      <w:r>
+        <w:rPr>
+          <w:rFonts w:ascii="Consolas" w:hAnsi="Consolas" w:cs="Consolas"/>
+          <w:b/>
+          <w:sz w:val="24"/>
+          <w:szCs w:val="24"/>
+        </w:rPr>
+        <w:t xml:space="preserve"> install --save-dev </w:t>
+      </w:r>
+      <w:r>
+        <w:rPr>
+          <w:rStyle w:val="Hyperlink"/>
+          <w:rFonts w:ascii="Consolas" w:hAnsi="Consolas" w:cs="Consolas"/>
+          <w:b/>
+          <w:sz w:val="24"/>
+          <w:szCs w:val="24"/>
+        </w:rPr>
+        <w:t>babel-loader</w:t>
+      </w:r>
     </w:p>
     <w:p>
       <w:pPr>
@@ -1937,41 +2420,63 @@
         <w:rPr>
           <w:rFonts w:ascii="Arial" w:hAnsi="Arial" w:cs="Arial"/>
         </w:rPr>
-        <w:t>Babel module loader for webpack</w:t>
-      </w:r>
-    </w:p>
-    <w:p>
-      <w:pPr>
-        <w:pStyle w:val="ListParagraph"/>
-        <w:ind w:left="540"/>
-        <w:rPr>
-          <w:rFonts w:ascii="Consolas" w:hAnsi="Consolas" w:cs="Consolas"/>
-          <w:sz w:val="24"/>
-          <w:szCs w:val="24"/>
-        </w:rPr>
-      </w:pPr>
-    </w:p>
-    <w:p>
-      <w:pPr>
-        <w:pStyle w:val="ListParagraph"/>
-        <w:ind w:left="540"/>
-        <w:rPr>
-          <w:rFonts w:ascii="Consolas" w:hAnsi="Consolas" w:cs="Consolas"/>
-          <w:b/>
-          <w:sz w:val="24"/>
-          <w:szCs w:val="24"/>
-        </w:rPr>
-      </w:pPr>
-      <w:r>
-        <w:rPr>
-          <w:rFonts w:ascii="Consolas" w:hAnsi="Consolas" w:cs="Consolas"/>
-          <w:b/>
-          <w:sz w:val="24"/>
-          <w:szCs w:val="24"/>
-        </w:rPr>
-        <w:t xml:space="preserve">npm install --save-dev </w:t>
-      </w:r>
-      <w:hyperlink r:id="rId17" w:history="1">
+        <w:t xml:space="preserve">Babel module loader for </w:t>
+      </w:r>
+      <w:proofErr w:type="spellStart"/>
+      <w:r>
+        <w:rPr>
+          <w:rFonts w:ascii="Arial" w:hAnsi="Arial" w:cs="Arial"/>
+        </w:rPr>
+        <w:t>webpack</w:t>
+      </w:r>
+      <w:proofErr w:type="spellEnd"/>
+    </w:p>
+    <w:p>
+      <w:pPr>
+        <w:pStyle w:val="ListParagraph"/>
+        <w:ind w:left="540"/>
+        <w:rPr>
+          <w:rFonts w:ascii="Consolas" w:hAnsi="Consolas" w:cs="Consolas"/>
+          <w:sz w:val="24"/>
+          <w:szCs w:val="24"/>
+        </w:rPr>
+      </w:pPr>
+    </w:p>
+    <w:p>
+      <w:pPr>
+        <w:pStyle w:val="ListParagraph"/>
+        <w:ind w:left="540"/>
+        <w:rPr>
+          <w:rStyle w:val="Hyperlink"/>
+          <w:rFonts w:ascii="Consolas" w:hAnsi="Consolas" w:cs="Consolas"/>
+          <w:b/>
+          <w:sz w:val="24"/>
+          <w:szCs w:val="24"/>
+        </w:rPr>
+      </w:pPr>
+      <w:proofErr w:type="spellStart"/>
+      <w:proofErr w:type="gramStart"/>
+      <w:r>
+        <w:rPr>
+          <w:rFonts w:ascii="Consolas" w:hAnsi="Consolas" w:cs="Consolas"/>
+          <w:b/>
+          <w:sz w:val="24"/>
+          <w:szCs w:val="24"/>
+        </w:rPr>
+        <w:t>npm</w:t>
+      </w:r>
+      <w:proofErr w:type="spellEnd"/>
+      <w:proofErr w:type="gramEnd"/>
+      <w:r>
+        <w:rPr>
+          <w:rFonts w:ascii="Consolas" w:hAnsi="Consolas" w:cs="Consolas"/>
+          <w:b/>
+          <w:sz w:val="24"/>
+          <w:szCs w:val="24"/>
+        </w:rPr>
+        <w:t xml:space="preserve"> install --save-dev </w:t>
+      </w:r>
+      <w:hyperlink r:id="rId15" w:history="1">
         <w:r>
           <w:rPr>
             <w:rStyle w:val="Hyperlink"/>
@@ -1990,6 +2495,73 @@
         <w:ind w:left="540"/>
         <w:rPr>
           <w:rFonts w:ascii="Consolas" w:hAnsi="Consolas" w:cs="Consolas"/>
+          <w:b/>
+          <w:sz w:val="24"/>
+          <w:szCs w:val="24"/>
+        </w:rPr>
+      </w:pPr>
+      <w:proofErr w:type="spellStart"/>
+      <w:proofErr w:type="gramStart"/>
+      <w:r>
+        <w:rPr>
+          <w:rFonts w:ascii="Consolas" w:hAnsi="Consolas" w:cs="Consolas"/>
+          <w:b/>
+          <w:sz w:val="24"/>
+          <w:szCs w:val="24"/>
+        </w:rPr>
+        <w:t>npm</w:t>
+      </w:r>
+      <w:proofErr w:type="spellEnd"/>
+      <w:proofErr w:type="gramEnd"/>
+      <w:r>
+        <w:rPr>
+          <w:rFonts w:ascii="Consolas" w:hAnsi="Consolas" w:cs="Consolas"/>
+          <w:b/>
+          <w:sz w:val="24"/>
+          <w:szCs w:val="24"/>
+        </w:rPr>
+        <w:t xml:space="preserve"> install --save-dev </w:t>
+      </w:r>
+      <w:r>
+        <w:rPr>
+          <w:rFonts w:ascii="Consolas" w:hAnsi="Consolas" w:cs="Consolas"/>
+          <w:b/>
+          <w:color w:val="0070C0"/>
+          <w:sz w:val="24"/>
+          <w:szCs w:val="24"/>
+          <w:u w:val="single"/>
+        </w:rPr>
+        <w:t>@</w:t>
+      </w:r>
+      <w:r>
+        <w:rPr>
+          <w:rStyle w:val="Hyperlink"/>
+          <w:rFonts w:ascii="Consolas" w:hAnsi="Consolas" w:cs="Consolas"/>
+          <w:b/>
+          <w:sz w:val="24"/>
+          <w:szCs w:val="24"/>
+        </w:rPr>
+        <w:t>babel/preset-</w:t>
+      </w:r>
+      <w:proofErr w:type="spellStart"/>
+      <w:r>
+        <w:rPr>
+          <w:rStyle w:val="Hyperlink"/>
+          <w:rFonts w:ascii="Consolas" w:hAnsi="Consolas" w:cs="Consolas"/>
+          <w:b/>
+          <w:sz w:val="24"/>
+          <w:szCs w:val="24"/>
+        </w:rPr>
+        <w:t>env</w:t>
+      </w:r>
+      <w:proofErr w:type="spellEnd"/>
+    </w:p>
+    <w:p>
+      <w:pPr>
+        <w:pStyle w:val="ListParagraph"/>
+        <w:ind w:left="540"/>
+        <w:rPr>
+          <w:rFonts w:ascii="Consolas" w:hAnsi="Consolas" w:cs="Consolas"/>
           <w:sz w:val="24"/>
           <w:szCs w:val="24"/>
         </w:rPr>
@@ -2033,22 +2605,36 @@
         <w:pStyle w:val="ListParagraph"/>
         <w:ind w:left="540"/>
         <w:rPr>
-          <w:rFonts w:ascii="Consolas" w:hAnsi="Consolas" w:cs="Consolas"/>
-          <w:b/>
-          <w:sz w:val="24"/>
-          <w:szCs w:val="24"/>
-        </w:rPr>
-      </w:pPr>
-      <w:r>
-        <w:rPr>
-          <w:rFonts w:ascii="Consolas" w:hAnsi="Consolas" w:cs="Consolas"/>
-          <w:b/>
-          <w:sz w:val="24"/>
-          <w:szCs w:val="24"/>
-        </w:rPr>
-        <w:t xml:space="preserve">npm install --save-dev </w:t>
-      </w:r>
-      <w:hyperlink r:id="rId18" w:history="1">
+          <w:rStyle w:val="Hyperlink"/>
+          <w:rFonts w:ascii="Consolas" w:hAnsi="Consolas" w:cs="Consolas"/>
+          <w:b/>
+          <w:sz w:val="24"/>
+          <w:szCs w:val="24"/>
+        </w:rPr>
+      </w:pPr>
+      <w:proofErr w:type="spellStart"/>
+      <w:proofErr w:type="gramStart"/>
+      <w:r>
+        <w:rPr>
+          <w:rFonts w:ascii="Consolas" w:hAnsi="Consolas" w:cs="Consolas"/>
+          <w:b/>
+          <w:sz w:val="24"/>
+          <w:szCs w:val="24"/>
+        </w:rPr>
+        <w:t>npm</w:t>
+      </w:r>
+      <w:proofErr w:type="spellEnd"/>
+      <w:proofErr w:type="gramEnd"/>
+      <w:r>
+        <w:rPr>
+          <w:rFonts w:ascii="Consolas" w:hAnsi="Consolas" w:cs="Consolas"/>
+          <w:b/>
+          <w:sz w:val="24"/>
+          <w:szCs w:val="24"/>
+        </w:rPr>
+        <w:t xml:space="preserve"> install --save-dev </w:t>
+      </w:r>
+      <w:hyperlink r:id="rId16" w:history="1">
         <w:r>
           <w:rPr>
             <w:rStyle w:val="Hyperlink"/>
@@ -2067,6 +2653,63 @@
         <w:ind w:left="540"/>
         <w:rPr>
           <w:rFonts w:ascii="Consolas" w:hAnsi="Consolas" w:cs="Consolas"/>
+          <w:b/>
+          <w:sz w:val="24"/>
+          <w:szCs w:val="24"/>
+        </w:rPr>
+      </w:pPr>
+      <w:proofErr w:type="spellStart"/>
+      <w:proofErr w:type="gramStart"/>
+      <w:r>
+        <w:rPr>
+          <w:rFonts w:ascii="Consolas" w:hAnsi="Consolas" w:cs="Consolas"/>
+          <w:b/>
+          <w:sz w:val="24"/>
+          <w:szCs w:val="24"/>
+        </w:rPr>
+        <w:t>npm</w:t>
+      </w:r>
+      <w:proofErr w:type="spellEnd"/>
+      <w:proofErr w:type="gramEnd"/>
+      <w:r>
+        <w:rPr>
+          <w:rFonts w:ascii="Consolas" w:hAnsi="Consolas" w:cs="Consolas"/>
+          <w:b/>
+          <w:sz w:val="24"/>
+          <w:szCs w:val="24"/>
+        </w:rPr>
+        <w:t xml:space="preserve"> install --save-dev </w:t>
+      </w:r>
+      <w:r>
+        <w:rPr>
+          <w:rFonts w:ascii="Consolas" w:hAnsi="Consolas" w:cs="Consolas"/>
+          <w:b/>
+          <w:color w:val="0070C0"/>
+          <w:sz w:val="24"/>
+          <w:szCs w:val="24"/>
+          <w:u w:val="single"/>
+        </w:rPr>
+        <w:t>@</w:t>
+      </w:r>
+      <w:r>
+        <w:rPr>
+          <w:rStyle w:val="Hyperlink"/>
+          <w:rFonts w:ascii="Consolas" w:hAnsi="Consolas" w:cs="Consolas"/>
+          <w:b/>
+          <w:sz w:val="24"/>
+          <w:szCs w:val="24"/>
+        </w:rPr>
+        <w:t>babel/preset-react</w:t>
+      </w:r>
+      <w:bookmarkStart w:id="0" w:name="_GoBack"/>
+      <w:bookmarkEnd w:id="0"/>
+    </w:p>
+    <w:p>
+      <w:pPr>
+        <w:pStyle w:val="ListParagraph"/>
+        <w:ind w:left="540"/>
+        <w:rPr>
+          <w:rFonts w:ascii="Consolas" w:hAnsi="Consolas" w:cs="Consolas"/>
           <w:sz w:val="24"/>
           <w:szCs w:val="24"/>
         </w:rPr>
@@ -2116,16 +2759,30 @@
           <w:szCs w:val="24"/>
         </w:rPr>
       </w:pPr>
-      <w:r>
-        <w:rPr>
-          <w:rFonts w:ascii="Consolas" w:hAnsi="Consolas" w:cs="Consolas"/>
-          <w:b/>
-          <w:sz w:val="24"/>
-          <w:szCs w:val="24"/>
-        </w:rPr>
-        <w:t xml:space="preserve">npm install --save-dev </w:t>
-      </w:r>
-      <w:hyperlink r:id="rId19" w:history="1">
+      <w:proofErr w:type="spellStart"/>
+      <w:proofErr w:type="gramStart"/>
+      <w:r>
+        <w:rPr>
+          <w:rFonts w:ascii="Consolas" w:hAnsi="Consolas" w:cs="Consolas"/>
+          <w:b/>
+          <w:sz w:val="24"/>
+          <w:szCs w:val="24"/>
+        </w:rPr>
+        <w:lastRenderedPageBreak/>
+        <w:t>npm</w:t>
+      </w:r>
+      <w:proofErr w:type="spellEnd"/>
+      <w:proofErr w:type="gramEnd"/>
+      <w:r>
+        <w:rPr>
+          <w:rFonts w:ascii="Consolas" w:hAnsi="Consolas" w:cs="Consolas"/>
+          <w:b/>
+          <w:sz w:val="24"/>
+          <w:szCs w:val="24"/>
+        </w:rPr>
+        <w:t xml:space="preserve"> install --save-dev </w:t>
+      </w:r>
+      <w:hyperlink r:id="rId17" w:history="1">
         <w:r>
           <w:rPr>
             <w:rStyle w:val="Hyperlink"/>
@@ -2193,17 +2850,29 @@
           <w:szCs w:val="24"/>
         </w:rPr>
       </w:pPr>
-      <w:r>
-        <w:rPr>
-          <w:rFonts w:ascii="Consolas" w:hAnsi="Consolas" w:cs="Consolas"/>
-          <w:b/>
-          <w:sz w:val="24"/>
-          <w:szCs w:val="24"/>
-        </w:rPr>
-        <w:lastRenderedPageBreak/>
-        <w:t xml:space="preserve">npm install --save </w:t>
-      </w:r>
-      <w:hyperlink r:id="rId20" w:history="1">
+      <w:proofErr w:type="spellStart"/>
+      <w:proofErr w:type="gramStart"/>
+      <w:r>
+        <w:rPr>
+          <w:rFonts w:ascii="Consolas" w:hAnsi="Consolas" w:cs="Consolas"/>
+          <w:b/>
+          <w:sz w:val="24"/>
+          <w:szCs w:val="24"/>
+        </w:rPr>
+        <w:t>npm</w:t>
+      </w:r>
+      <w:proofErr w:type="spellEnd"/>
+      <w:proofErr w:type="gramEnd"/>
+      <w:r>
+        <w:rPr>
+          <w:rFonts w:ascii="Consolas" w:hAnsi="Consolas" w:cs="Consolas"/>
+          <w:b/>
+          <w:sz w:val="24"/>
+          <w:szCs w:val="24"/>
+        </w:rPr>
+        <w:t xml:space="preserve"> install --save </w:t>
+      </w:r>
+      <w:hyperlink r:id="rId18" w:history="1">
         <w:r>
           <w:rPr>
             <w:rStyle w:val="Hyperlink"/>
@@ -2271,14 +2940,27 @@
           <w:szCs w:val="24"/>
         </w:rPr>
       </w:pPr>
-      <w:r>
-        <w:rPr>
-          <w:rFonts w:ascii="Consolas" w:hAnsi="Consolas" w:cs="Consolas"/>
-          <w:b/>
-          <w:sz w:val="24"/>
-          <w:szCs w:val="24"/>
-        </w:rPr>
-        <w:t>npm install --save flux@3.1.3</w:t>
+      <w:proofErr w:type="spellStart"/>
+      <w:proofErr w:type="gramStart"/>
+      <w:r>
+        <w:rPr>
+          <w:rFonts w:ascii="Consolas" w:hAnsi="Consolas" w:cs="Consolas"/>
+          <w:b/>
+          <w:sz w:val="24"/>
+          <w:szCs w:val="24"/>
+        </w:rPr>
+        <w:t>npm</w:t>
+      </w:r>
+      <w:proofErr w:type="spellEnd"/>
+      <w:proofErr w:type="gramEnd"/>
+      <w:r>
+        <w:rPr>
+          <w:rFonts w:ascii="Consolas" w:hAnsi="Consolas" w:cs="Consolas"/>
+          <w:b/>
+          <w:sz w:val="24"/>
+          <w:szCs w:val="24"/>
+        </w:rPr>
+        <w:t xml:space="preserve"> install --save flux@3.1.3</w:t>
       </w:r>
     </w:p>
     <w:p>
@@ -2307,6 +2989,7 @@
         </w:rPr>
         <w:t xml:space="preserve"> </w:t>
       </w:r>
+      <w:proofErr w:type="gramStart"/>
       <w:r>
         <w:rPr>
           <w:rFonts w:ascii="Arial" w:hAnsi="Arial" w:cs="Arial"/>
@@ -2314,40 +2997,74 @@
           <w:sz w:val="24"/>
           <w:szCs w:val="24"/>
         </w:rPr>
-        <w:t>An application architecture for React utilizing a unidirectional data flow.</w:t>
-      </w:r>
-    </w:p>
-    <w:p>
-      <w:pPr>
-        <w:pStyle w:val="ListParagraph"/>
-        <w:ind w:left="540"/>
-        <w:rPr>
-          <w:rFonts w:ascii="Consolas" w:hAnsi="Consolas" w:cs="Consolas"/>
-          <w:sz w:val="24"/>
-          <w:szCs w:val="24"/>
-        </w:rPr>
-      </w:pPr>
-    </w:p>
-    <w:p>
-      <w:pPr>
-        <w:pStyle w:val="ListParagraph"/>
-        <w:ind w:left="540"/>
-        <w:rPr>
-          <w:rFonts w:ascii="Consolas" w:hAnsi="Consolas" w:cs="Consolas"/>
-          <w:b/>
-          <w:sz w:val="24"/>
-          <w:szCs w:val="24"/>
-        </w:rPr>
-      </w:pPr>
-      <w:r>
-        <w:rPr>
-          <w:rFonts w:ascii="Consolas" w:hAnsi="Consolas" w:cs="Consolas"/>
-          <w:b/>
-          <w:sz w:val="24"/>
-          <w:szCs w:val="24"/>
-        </w:rPr>
-        <w:t>npm install --save react-redux</w:t>
-      </w:r>
+        <w:t>An</w:t>
+      </w:r>
+      <w:proofErr w:type="gramEnd"/>
+      <w:r>
+        <w:rPr>
+          <w:rFonts w:ascii="Arial" w:hAnsi="Arial" w:cs="Arial"/>
+          <w:spacing w:val="2"/>
+          <w:sz w:val="24"/>
+          <w:szCs w:val="24"/>
+        </w:rPr>
+        <w:t xml:space="preserve"> application architecture for React utilizing a unidirectional data flow.</w:t>
+      </w:r>
+    </w:p>
+    <w:p>
+      <w:pPr>
+        <w:pStyle w:val="ListParagraph"/>
+        <w:ind w:left="540"/>
+        <w:rPr>
+          <w:rFonts w:ascii="Consolas" w:hAnsi="Consolas" w:cs="Consolas"/>
+          <w:sz w:val="24"/>
+          <w:szCs w:val="24"/>
+        </w:rPr>
+      </w:pPr>
+    </w:p>
+    <w:p>
+      <w:pPr>
+        <w:pStyle w:val="ListParagraph"/>
+        <w:ind w:left="540"/>
+        <w:rPr>
+          <w:rFonts w:ascii="Consolas" w:hAnsi="Consolas" w:cs="Consolas"/>
+          <w:b/>
+          <w:sz w:val="24"/>
+          <w:szCs w:val="24"/>
+        </w:rPr>
+      </w:pPr>
+      <w:proofErr w:type="spellStart"/>
+      <w:proofErr w:type="gramStart"/>
+      <w:r>
+        <w:rPr>
+          <w:rFonts w:ascii="Consolas" w:hAnsi="Consolas" w:cs="Consolas"/>
+          <w:b/>
+          <w:sz w:val="24"/>
+          <w:szCs w:val="24"/>
+        </w:rPr>
+        <w:t>npm</w:t>
+      </w:r>
+      <w:proofErr w:type="spellEnd"/>
+      <w:proofErr w:type="gramEnd"/>
+      <w:r>
+        <w:rPr>
+          <w:rFonts w:ascii="Consolas" w:hAnsi="Consolas" w:cs="Consolas"/>
+          <w:b/>
+          <w:sz w:val="24"/>
+          <w:szCs w:val="24"/>
+        </w:rPr>
+        <w:t xml:space="preserve"> install --save react-</w:t>
+      </w:r>
+      <w:proofErr w:type="spellStart"/>
+      <w:r>
+        <w:rPr>
+          <w:rFonts w:ascii="Consolas" w:hAnsi="Consolas" w:cs="Consolas"/>
+          <w:b/>
+          <w:sz w:val="24"/>
+          <w:szCs w:val="24"/>
+        </w:rPr>
+        <w:t>redux</w:t>
+      </w:r>
+      <w:proofErr w:type="spellEnd"/>
     </w:p>
     <w:p>
       <w:pPr>
@@ -2404,15 +3121,39 @@
           <w:szCs w:val="24"/>
         </w:rPr>
       </w:pPr>
-      <w:r>
-        <w:rPr>
-          <w:rFonts w:ascii="Consolas" w:hAnsi="Consolas" w:cs="Consolas"/>
-          <w:b/>
-          <w:sz w:val="24"/>
-          <w:szCs w:val="24"/>
-        </w:rPr>
-        <w:t>npm install --save redux</w:t>
-      </w:r>
+      <w:proofErr w:type="spellStart"/>
+      <w:proofErr w:type="gramStart"/>
+      <w:r>
+        <w:rPr>
+          <w:rFonts w:ascii="Consolas" w:hAnsi="Consolas" w:cs="Consolas"/>
+          <w:b/>
+          <w:sz w:val="24"/>
+          <w:szCs w:val="24"/>
+        </w:rPr>
+        <w:t>npm</w:t>
+      </w:r>
+      <w:proofErr w:type="spellEnd"/>
+      <w:proofErr w:type="gramEnd"/>
+      <w:r>
+        <w:rPr>
+          <w:rFonts w:ascii="Consolas" w:hAnsi="Consolas" w:cs="Consolas"/>
+          <w:b/>
+          <w:sz w:val="24"/>
+          <w:szCs w:val="24"/>
+        </w:rPr>
+        <w:t xml:space="preserve"> install --save </w:t>
+      </w:r>
+      <w:proofErr w:type="spellStart"/>
+      <w:r>
+        <w:rPr>
+          <w:rFonts w:ascii="Consolas" w:hAnsi="Consolas" w:cs="Consolas"/>
+          <w:b/>
+          <w:sz w:val="24"/>
+          <w:szCs w:val="24"/>
+        </w:rPr>
+        <w:t>redux</w:t>
+      </w:r>
+      <w:proofErr w:type="spellEnd"/>
     </w:p>
     <w:p>
       <w:pPr>
@@ -2446,29 +3187,51 @@
           <w:szCs w:val="24"/>
         </w:rPr>
       </w:pPr>
-      <w:bookmarkStart w:id="0" w:name="_GoBack"/>
-      <w:bookmarkEnd w:id="0"/>
-    </w:p>
-    <w:p>
-      <w:pPr>
-        <w:pStyle w:val="ListParagraph"/>
-        <w:ind w:left="540"/>
-        <w:rPr>
-          <w:rFonts w:ascii="Consolas" w:hAnsi="Consolas" w:cs="Consolas"/>
-          <w:b/>
-          <w:sz w:val="24"/>
-          <w:szCs w:val="24"/>
-        </w:rPr>
-      </w:pPr>
-      <w:r>
-        <w:rPr>
-          <w:rFonts w:ascii="Consolas" w:hAnsi="Consolas" w:cs="Consolas"/>
-          <w:b/>
-          <w:sz w:val="24"/>
-          <w:szCs w:val="24"/>
-        </w:rPr>
-        <w:t>npm install --save redux-thunk</w:t>
-      </w:r>
+    </w:p>
+    <w:p>
+      <w:pPr>
+        <w:pStyle w:val="ListParagraph"/>
+        <w:ind w:left="540"/>
+        <w:rPr>
+          <w:rFonts w:ascii="Consolas" w:hAnsi="Consolas" w:cs="Consolas"/>
+          <w:b/>
+          <w:sz w:val="24"/>
+          <w:szCs w:val="24"/>
+        </w:rPr>
+      </w:pPr>
+      <w:proofErr w:type="spellStart"/>
+      <w:proofErr w:type="gramStart"/>
+      <w:r>
+        <w:rPr>
+          <w:rFonts w:ascii="Consolas" w:hAnsi="Consolas" w:cs="Consolas"/>
+          <w:b/>
+          <w:sz w:val="24"/>
+          <w:szCs w:val="24"/>
+        </w:rPr>
+        <w:t>npm</w:t>
+      </w:r>
+      <w:proofErr w:type="spellEnd"/>
+      <w:proofErr w:type="gramEnd"/>
+      <w:r>
+        <w:rPr>
+          <w:rFonts w:ascii="Consolas" w:hAnsi="Consolas" w:cs="Consolas"/>
+          <w:b/>
+          <w:sz w:val="24"/>
+          <w:szCs w:val="24"/>
+        </w:rPr>
+        <w:t xml:space="preserve"> install --save </w:t>
+      </w:r>
+      <w:proofErr w:type="spellStart"/>
+      <w:r>
+        <w:rPr>
+          <w:rFonts w:ascii="Consolas" w:hAnsi="Consolas" w:cs="Consolas"/>
+          <w:b/>
+          <w:sz w:val="24"/>
+          <w:szCs w:val="24"/>
+        </w:rPr>
+        <w:t>redux-thunk</w:t>
+      </w:r>
+      <w:proofErr w:type="spellEnd"/>
     </w:p>
     <w:p>
       <w:pPr>
@@ -2513,16 +3276,29 @@
           <w:szCs w:val="24"/>
         </w:rPr>
       </w:pPr>
-      <w:r>
-        <w:rPr>
-          <w:rFonts w:ascii="Consolas" w:hAnsi="Consolas" w:cs="Consolas"/>
-          <w:b/>
-          <w:sz w:val="24"/>
-          <w:szCs w:val="24"/>
-        </w:rPr>
-        <w:t xml:space="preserve">npm install --save </w:t>
-      </w:r>
-      <w:hyperlink r:id="rId21" w:history="1">
+      <w:proofErr w:type="spellStart"/>
+      <w:proofErr w:type="gramStart"/>
+      <w:r>
+        <w:rPr>
+          <w:rFonts w:ascii="Consolas" w:hAnsi="Consolas" w:cs="Consolas"/>
+          <w:b/>
+          <w:sz w:val="24"/>
+          <w:szCs w:val="24"/>
+        </w:rPr>
+        <w:t>npm</w:t>
+      </w:r>
+      <w:proofErr w:type="spellEnd"/>
+      <w:proofErr w:type="gramEnd"/>
+      <w:r>
+        <w:rPr>
+          <w:rFonts w:ascii="Consolas" w:hAnsi="Consolas" w:cs="Consolas"/>
+          <w:b/>
+          <w:sz w:val="24"/>
+          <w:szCs w:val="24"/>
+        </w:rPr>
+        <w:t xml:space="preserve"> install --save </w:t>
+      </w:r>
+      <w:hyperlink r:id="rId19" w:history="1">
         <w:r>
           <w:rPr>
             <w:rStyle w:val="Hyperlink"/>
@@ -2597,16 +3373,29 @@
           <w:szCs w:val="24"/>
         </w:rPr>
       </w:pPr>
-      <w:r>
-        <w:rPr>
-          <w:rFonts w:ascii="Consolas" w:hAnsi="Consolas" w:cs="Consolas"/>
-          <w:b/>
-          <w:sz w:val="24"/>
-          <w:szCs w:val="24"/>
-        </w:rPr>
-        <w:t xml:space="preserve">npm install --save </w:t>
-      </w:r>
-      <w:hyperlink r:id="rId22" w:history="1">
+      <w:proofErr w:type="spellStart"/>
+      <w:proofErr w:type="gramStart"/>
+      <w:r>
+        <w:rPr>
+          <w:rFonts w:ascii="Consolas" w:hAnsi="Consolas" w:cs="Consolas"/>
+          <w:b/>
+          <w:sz w:val="24"/>
+          <w:szCs w:val="24"/>
+        </w:rPr>
+        <w:t>npm</w:t>
+      </w:r>
+      <w:proofErr w:type="spellEnd"/>
+      <w:proofErr w:type="gramEnd"/>
+      <w:r>
+        <w:rPr>
+          <w:rFonts w:ascii="Consolas" w:hAnsi="Consolas" w:cs="Consolas"/>
+          <w:b/>
+          <w:sz w:val="24"/>
+          <w:szCs w:val="24"/>
+        </w:rPr>
+        <w:t xml:space="preserve"> install --save </w:t>
+      </w:r>
+      <w:hyperlink r:id="rId20" w:history="1">
         <w:r>
           <w:rPr>
             <w:rStyle w:val="Hyperlink"/>
@@ -2649,8 +3438,38 @@
         <w:rPr>
           <w:rFonts w:ascii="Arial" w:hAnsi="Arial" w:cs="Arial"/>
         </w:rPr>
-        <w:t>ES2015 `Object.assign()` ponyfill</w:t>
-      </w:r>
+        <w:t>ES2015 `</w:t>
+      </w:r>
+      <w:proofErr w:type="spellStart"/>
+      <w:proofErr w:type="gramStart"/>
+      <w:r>
+        <w:rPr>
+          <w:rFonts w:ascii="Arial" w:hAnsi="Arial" w:cs="Arial"/>
+        </w:rPr>
+        <w:t>Object.assign</w:t>
+      </w:r>
+      <w:proofErr w:type="spellEnd"/>
+      <w:r>
+        <w:rPr>
+          <w:rFonts w:ascii="Arial" w:hAnsi="Arial" w:cs="Arial"/>
+        </w:rPr>
+        <w:t>(</w:t>
+      </w:r>
+      <w:proofErr w:type="gramEnd"/>
+      <w:r>
+        <w:rPr>
+          <w:rFonts w:ascii="Arial" w:hAnsi="Arial" w:cs="Arial"/>
+        </w:rPr>
+        <w:t xml:space="preserve">)` </w:t>
+      </w:r>
+      <w:proofErr w:type="spellStart"/>
+      <w:r>
+        <w:rPr>
+          <w:rFonts w:ascii="Arial" w:hAnsi="Arial" w:cs="Arial"/>
+        </w:rPr>
+        <w:t>ponyfill</w:t>
+      </w:r>
+      <w:proofErr w:type="spellEnd"/>
     </w:p>
     <w:p>
       <w:pPr>
@@ -2662,14 +3481,27 @@
           <w:szCs w:val="24"/>
         </w:rPr>
       </w:pPr>
-      <w:r>
-        <w:rPr>
-          <w:rFonts w:ascii="Consolas" w:hAnsi="Consolas" w:cs="Consolas"/>
-          <w:b/>
-          <w:sz w:val="24"/>
-          <w:szCs w:val="24"/>
-        </w:rPr>
-        <w:t xml:space="preserve">npm install --save </w:t>
+      <w:proofErr w:type="spellStart"/>
+      <w:proofErr w:type="gramStart"/>
+      <w:r>
+        <w:rPr>
+          <w:rFonts w:ascii="Consolas" w:hAnsi="Consolas" w:cs="Consolas"/>
+          <w:b/>
+          <w:sz w:val="24"/>
+          <w:szCs w:val="24"/>
+        </w:rPr>
+        <w:t>npm</w:t>
+      </w:r>
+      <w:proofErr w:type="spellEnd"/>
+      <w:proofErr w:type="gramEnd"/>
+      <w:r>
+        <w:rPr>
+          <w:rFonts w:ascii="Consolas" w:hAnsi="Consolas" w:cs="Consolas"/>
+          <w:b/>
+          <w:sz w:val="24"/>
+          <w:szCs w:val="24"/>
+        </w:rPr>
+        <w:t xml:space="preserve"> install --save </w:t>
       </w:r>
       <w:r>
         <w:rPr>
@@ -2698,38 +3530,69 @@
           <w:sz w:val="24"/>
           <w:szCs w:val="24"/>
         </w:rPr>
-        <w:t>//</w:t>
-      </w:r>
+        <w:t>/</w:t>
+      </w:r>
+      <w:proofErr w:type="gramStart"/>
       <w:r>
         <w:rPr>
           <w:rFonts w:cstheme="minorHAnsi"/>
           <w:sz w:val="24"/>
           <w:szCs w:val="24"/>
         </w:rPr>
-        <w:t xml:space="preserve">  a JavaScript library for building user interfaces.</w:t>
-      </w:r>
-    </w:p>
-    <w:p>
-      <w:pPr>
-        <w:pStyle w:val="ListParagraph"/>
-        <w:ind w:left="540"/>
-        <w:rPr>
-          <w:rFonts w:ascii="Consolas" w:hAnsi="Consolas" w:cs="Consolas"/>
-          <w:b/>
-          <w:sz w:val="24"/>
-          <w:szCs w:val="24"/>
-        </w:rPr>
-      </w:pPr>
-      <w:r>
-        <w:rPr>
-          <w:rFonts w:ascii="Consolas" w:hAnsi="Consolas" w:cs="Consolas"/>
-          <w:b/>
-          <w:sz w:val="24"/>
-          <w:szCs w:val="24"/>
-        </w:rPr>
-        <w:t xml:space="preserve">npm install --save </w:t>
-      </w:r>
-      <w:hyperlink r:id="rId23" w:history="1">
+        <w:t>/</w:t>
+      </w:r>
+      <w:r>
+        <w:rPr>
+          <w:rFonts w:cstheme="minorHAnsi"/>
+          <w:sz w:val="24"/>
+          <w:szCs w:val="24"/>
+        </w:rPr>
+        <w:t xml:space="preserve">  a</w:t>
+      </w:r>
+      <w:proofErr w:type="gramEnd"/>
+      <w:r>
+        <w:rPr>
+          <w:rFonts w:cstheme="minorHAnsi"/>
+          <w:sz w:val="24"/>
+          <w:szCs w:val="24"/>
+        </w:rPr>
+        <w:t xml:space="preserve"> JavaScript library for building user interfaces.</w:t>
+      </w:r>
+    </w:p>
+    <w:p>
+      <w:pPr>
+        <w:pStyle w:val="ListParagraph"/>
+        <w:ind w:left="540"/>
+        <w:rPr>
+          <w:rFonts w:ascii="Consolas" w:hAnsi="Consolas" w:cs="Consolas"/>
+          <w:b/>
+          <w:sz w:val="24"/>
+          <w:szCs w:val="24"/>
+        </w:rPr>
+      </w:pPr>
+      <w:proofErr w:type="spellStart"/>
+      <w:proofErr w:type="gramStart"/>
+      <w:r>
+        <w:rPr>
+          <w:rFonts w:ascii="Consolas" w:hAnsi="Consolas" w:cs="Consolas"/>
+          <w:b/>
+          <w:sz w:val="24"/>
+          <w:szCs w:val="24"/>
+        </w:rPr>
+        <w:t>npm</w:t>
+      </w:r>
+      <w:proofErr w:type="spellEnd"/>
+      <w:proofErr w:type="gramEnd"/>
+      <w:r>
+        <w:rPr>
+          <w:rFonts w:ascii="Consolas" w:hAnsi="Consolas" w:cs="Consolas"/>
+          <w:b/>
+          <w:sz w:val="24"/>
+          <w:szCs w:val="24"/>
+        </w:rPr>
+        <w:t xml:space="preserve"> install --save </w:t>
+      </w:r>
+      <w:hyperlink r:id="rId21" w:history="1">
         <w:r>
           <w:rPr>
             <w:rStyle w:val="Hyperlink"/>
@@ -2797,16 +3660,29 @@
           <w:szCs w:val="24"/>
         </w:rPr>
       </w:pPr>
-      <w:r>
-        <w:rPr>
-          <w:rFonts w:ascii="Consolas" w:hAnsi="Consolas" w:cs="Consolas"/>
-          <w:b/>
-          <w:sz w:val="24"/>
-          <w:szCs w:val="24"/>
-        </w:rPr>
-        <w:t xml:space="preserve">npm install --save </w:t>
-      </w:r>
-      <w:hyperlink r:id="rId24" w:history="1">
+      <w:proofErr w:type="spellStart"/>
+      <w:proofErr w:type="gramStart"/>
+      <w:r>
+        <w:rPr>
+          <w:rFonts w:ascii="Consolas" w:hAnsi="Consolas" w:cs="Consolas"/>
+          <w:b/>
+          <w:sz w:val="24"/>
+          <w:szCs w:val="24"/>
+        </w:rPr>
+        <w:t>npm</w:t>
+      </w:r>
+      <w:proofErr w:type="spellEnd"/>
+      <w:proofErr w:type="gramEnd"/>
+      <w:r>
+        <w:rPr>
+          <w:rFonts w:ascii="Consolas" w:hAnsi="Consolas" w:cs="Consolas"/>
+          <w:b/>
+          <w:sz w:val="24"/>
+          <w:szCs w:val="24"/>
+        </w:rPr>
+        <w:t xml:space="preserve"> install --save </w:t>
+      </w:r>
+      <w:hyperlink r:id="rId22" w:history="1">
         <w:r>
           <w:rPr>
             <w:rStyle w:val="Hyperlink"/>
@@ -2874,14 +3750,231 @@
           <w:szCs w:val="24"/>
         </w:rPr>
       </w:pPr>
-      <w:r>
-        <w:rPr>
-          <w:rFonts w:ascii="Consolas" w:hAnsi="Consolas" w:cs="Consolas"/>
-          <w:b/>
-          <w:sz w:val="24"/>
-          <w:szCs w:val="24"/>
-        </w:rPr>
-        <w:t xml:space="preserve">npm install --save-dev </w:t>
+      <w:proofErr w:type="spellStart"/>
+      <w:proofErr w:type="gramStart"/>
+      <w:r>
+        <w:rPr>
+          <w:rFonts w:ascii="Consolas" w:hAnsi="Consolas" w:cs="Consolas"/>
+          <w:b/>
+          <w:sz w:val="24"/>
+          <w:szCs w:val="24"/>
+        </w:rPr>
+        <w:t>npm</w:t>
+      </w:r>
+      <w:proofErr w:type="spellEnd"/>
+      <w:proofErr w:type="gramEnd"/>
+      <w:r>
+        <w:rPr>
+          <w:rFonts w:ascii="Consolas" w:hAnsi="Consolas" w:cs="Consolas"/>
+          <w:b/>
+          <w:sz w:val="24"/>
+          <w:szCs w:val="24"/>
+        </w:rPr>
+        <w:t xml:space="preserve"> install --save-dev </w:t>
+      </w:r>
+      <w:hyperlink r:id="rId23" w:history="1">
+        <w:r>
+          <w:rPr>
+            <w:rStyle w:val="Hyperlink"/>
+            <w:rFonts w:ascii="Consolas" w:hAnsi="Consolas" w:cs="Consolas"/>
+            <w:b/>
+            <w:sz w:val="24"/>
+            <w:szCs w:val="24"/>
+          </w:rPr>
+          <w:t>webpack@4.22.0</w:t>
+        </w:r>
+      </w:hyperlink>
+    </w:p>
+    <w:p>
+      <w:pPr>
+        <w:pStyle w:val="ListParagraph"/>
+        <w:ind w:left="540"/>
+        <w:rPr>
+          <w:rFonts w:ascii="Consolas" w:hAnsi="Consolas" w:cs="Consolas"/>
+          <w:sz w:val="24"/>
+          <w:szCs w:val="24"/>
+        </w:rPr>
+      </w:pPr>
+      <w:r>
+        <w:rPr>
+          <w:rFonts w:ascii="Consolas" w:hAnsi="Consolas" w:cs="Consolas"/>
+          <w:sz w:val="24"/>
+          <w:szCs w:val="24"/>
+        </w:rPr>
+        <w:t>//</w:t>
+      </w:r>
+      <w:r>
+        <w:rPr>
+          <w:rFonts w:ascii="Consolas" w:hAnsi="Consolas" w:cs="Consolas"/>
+          <w:sz w:val="24"/>
+          <w:szCs w:val="24"/>
+        </w:rPr>
+        <w:t xml:space="preserve"> </w:t>
+      </w:r>
+      <w:r>
+        <w:rPr>
+          <w:rFonts w:ascii="Arial" w:hAnsi="Arial" w:cs="Arial"/>
+          <w:spacing w:val="2"/>
+          <w:sz w:val="24"/>
+          <w:szCs w:val="24"/>
+        </w:rPr>
+        <w:t>to bundle JavaScript files for usage in a browser, yet it is also capable of transforming, bundling, or packaging just about any resource or asset.</w:t>
+      </w:r>
+    </w:p>
+    <w:p>
+      <w:pPr>
+        <w:pStyle w:val="ListParagraph"/>
+        <w:ind w:left="540"/>
+        <w:rPr>
+          <w:rFonts w:ascii="Consolas" w:hAnsi="Consolas" w:cs="Consolas"/>
+          <w:sz w:val="24"/>
+          <w:szCs w:val="24"/>
+        </w:rPr>
+      </w:pPr>
+    </w:p>
+    <w:p>
+      <w:pPr>
+        <w:pStyle w:val="ListParagraph"/>
+        <w:ind w:left="540"/>
+        <w:rPr>
+          <w:rFonts w:ascii="Consolas" w:hAnsi="Consolas" w:cs="Consolas"/>
+          <w:b/>
+          <w:sz w:val="24"/>
+          <w:szCs w:val="24"/>
+        </w:rPr>
+      </w:pPr>
+      <w:proofErr w:type="spellStart"/>
+      <w:proofErr w:type="gramStart"/>
+      <w:r>
+        <w:rPr>
+          <w:rFonts w:ascii="Consolas" w:hAnsi="Consolas" w:cs="Consolas"/>
+          <w:b/>
+          <w:sz w:val="24"/>
+          <w:szCs w:val="24"/>
+        </w:rPr>
+        <w:t>npm</w:t>
+      </w:r>
+      <w:proofErr w:type="spellEnd"/>
+      <w:proofErr w:type="gramEnd"/>
+      <w:r>
+        <w:rPr>
+          <w:rFonts w:ascii="Consolas" w:hAnsi="Consolas" w:cs="Consolas"/>
+          <w:b/>
+          <w:sz w:val="24"/>
+          <w:szCs w:val="24"/>
+        </w:rPr>
+        <w:t xml:space="preserve"> install --save-dev </w:t>
+      </w:r>
+      <w:hyperlink r:id="rId24" w:history="1">
+        <w:r>
+          <w:rPr>
+            <w:rStyle w:val="Hyperlink"/>
+            <w:rFonts w:ascii="Consolas" w:hAnsi="Consolas" w:cs="Consolas"/>
+            <w:b/>
+            <w:sz w:val="24"/>
+            <w:szCs w:val="24"/>
+          </w:rPr>
+          <w:t>webpack-cli@3.1.2</w:t>
+        </w:r>
+      </w:hyperlink>
+    </w:p>
+    <w:p>
+      <w:pPr>
+        <w:pStyle w:val="ListParagraph"/>
+        <w:ind w:left="540"/>
+        <w:rPr>
+          <w:rFonts w:ascii="Consolas" w:hAnsi="Consolas" w:cs="Consolas"/>
+          <w:b/>
+          <w:sz w:val="24"/>
+          <w:szCs w:val="24"/>
+        </w:rPr>
+      </w:pPr>
+      <w:r>
+        <w:rPr>
+          <w:rFonts w:ascii="Consolas" w:hAnsi="Consolas" w:cs="Consolas"/>
+          <w:sz w:val="24"/>
+          <w:szCs w:val="24"/>
+        </w:rPr>
+        <w:t>//</w:t>
+      </w:r>
+      <w:r>
+        <w:rPr>
+          <w:rFonts w:ascii="Consolas" w:hAnsi="Consolas" w:cs="Consolas"/>
+          <w:sz w:val="24"/>
+          <w:szCs w:val="24"/>
+        </w:rPr>
+        <w:t xml:space="preserve"> </w:t>
+      </w:r>
+      <w:r>
+        <w:rPr>
+          <w:rFonts w:ascii="Arial" w:hAnsi="Arial" w:cs="Arial"/>
+          <w:sz w:val="24"/>
+          <w:szCs w:val="24"/>
+        </w:rPr>
+        <w:t xml:space="preserve">CLI for </w:t>
+      </w:r>
+      <w:proofErr w:type="spellStart"/>
+      <w:r>
+        <w:rPr>
+          <w:rFonts w:ascii="Arial" w:hAnsi="Arial" w:cs="Arial"/>
+          <w:sz w:val="24"/>
+          <w:szCs w:val="24"/>
+        </w:rPr>
+        <w:t>webpack</w:t>
+      </w:r>
+      <w:proofErr w:type="spellEnd"/>
+      <w:r>
+        <w:rPr>
+          <w:rFonts w:ascii="Arial" w:hAnsi="Arial" w:cs="Arial"/>
+          <w:sz w:val="24"/>
+          <w:szCs w:val="24"/>
+        </w:rPr>
+        <w:t xml:space="preserve"> &amp; friends</w:t>
+      </w:r>
+    </w:p>
+    <w:p>
+      <w:pPr>
+        <w:pStyle w:val="ListParagraph"/>
+        <w:ind w:left="540"/>
+        <w:rPr>
+          <w:rFonts w:ascii="Consolas" w:hAnsi="Consolas" w:cs="Consolas"/>
+          <w:sz w:val="24"/>
+          <w:szCs w:val="24"/>
+        </w:rPr>
+      </w:pPr>
+    </w:p>
+    <w:p>
+      <w:pPr>
+        <w:pStyle w:val="ListParagraph"/>
+        <w:ind w:left="540"/>
+        <w:rPr>
+          <w:rFonts w:ascii="Consolas" w:hAnsi="Consolas" w:cs="Consolas"/>
+          <w:b/>
+          <w:sz w:val="24"/>
+          <w:szCs w:val="24"/>
+        </w:rPr>
+      </w:pPr>
+      <w:proofErr w:type="spellStart"/>
+      <w:proofErr w:type="gramStart"/>
+      <w:r>
+        <w:rPr>
+          <w:rFonts w:ascii="Consolas" w:hAnsi="Consolas" w:cs="Consolas"/>
+          <w:b/>
+          <w:sz w:val="24"/>
+          <w:szCs w:val="24"/>
+        </w:rPr>
+        <w:t>npm</w:t>
+      </w:r>
+      <w:proofErr w:type="spellEnd"/>
+      <w:proofErr w:type="gramEnd"/>
+      <w:r>
+        <w:rPr>
+          <w:rFonts w:ascii="Consolas" w:hAnsi="Consolas" w:cs="Consolas"/>
+          <w:b/>
+          <w:sz w:val="24"/>
+          <w:szCs w:val="24"/>
+        </w:rPr>
+        <w:t xml:space="preserve"> install -g </w:t>
       </w:r>
       <w:hyperlink r:id="rId25" w:history="1">
         <w:r>
@@ -2914,6 +4007,207 @@
         </w:rPr>
         <w:t>//</w:t>
       </w:r>
+    </w:p>
+    <w:p>
+      <w:pPr>
+        <w:pStyle w:val="ListParagraph"/>
+        <w:ind w:left="540"/>
+        <w:rPr>
+          <w:rFonts w:ascii="Consolas" w:hAnsi="Consolas" w:cs="Consolas"/>
+          <w:sz w:val="24"/>
+          <w:szCs w:val="24"/>
+        </w:rPr>
+      </w:pPr>
+    </w:p>
+    <w:p>
+      <w:pPr>
+        <w:pStyle w:val="ListParagraph"/>
+        <w:ind w:left="540"/>
+        <w:rPr>
+          <w:rFonts w:ascii="Consolas" w:hAnsi="Consolas" w:cs="Consolas"/>
+          <w:b/>
+          <w:sz w:val="24"/>
+          <w:szCs w:val="24"/>
+        </w:rPr>
+      </w:pPr>
+      <w:proofErr w:type="spellStart"/>
+      <w:proofErr w:type="gramStart"/>
+      <w:r>
+        <w:rPr>
+          <w:rFonts w:ascii="Consolas" w:hAnsi="Consolas" w:cs="Consolas"/>
+          <w:b/>
+          <w:sz w:val="24"/>
+          <w:szCs w:val="24"/>
+        </w:rPr>
+        <w:lastRenderedPageBreak/>
+        <w:t>npm</w:t>
+      </w:r>
+      <w:proofErr w:type="spellEnd"/>
+      <w:proofErr w:type="gramEnd"/>
+      <w:r>
+        <w:rPr>
+          <w:rFonts w:ascii="Consolas" w:hAnsi="Consolas" w:cs="Consolas"/>
+          <w:b/>
+          <w:sz w:val="24"/>
+          <w:szCs w:val="24"/>
+        </w:rPr>
+        <w:t xml:space="preserve"> install -g webpack-cli@</w:t>
+      </w:r>
+      <w:r>
+        <w:rPr>
+          <w:rFonts w:ascii="Consolas" w:hAnsi="Consolas" w:cs="Consolas"/>
+          <w:b/>
+          <w:sz w:val="24"/>
+          <w:szCs w:val="24"/>
+        </w:rPr>
+        <w:t>3</w:t>
+      </w:r>
+      <w:r>
+        <w:rPr>
+          <w:rFonts w:ascii="Consolas" w:hAnsi="Consolas" w:cs="Consolas"/>
+          <w:b/>
+          <w:sz w:val="24"/>
+          <w:szCs w:val="24"/>
+        </w:rPr>
+        <w:t>.</w:t>
+      </w:r>
+      <w:r>
+        <w:rPr>
+          <w:rFonts w:ascii="Consolas" w:hAnsi="Consolas" w:cs="Consolas"/>
+          <w:b/>
+          <w:sz w:val="24"/>
+          <w:szCs w:val="24"/>
+        </w:rPr>
+        <w:t>1</w:t>
+      </w:r>
+      <w:r>
+        <w:rPr>
+          <w:rFonts w:ascii="Consolas" w:hAnsi="Consolas" w:cs="Consolas"/>
+          <w:b/>
+          <w:sz w:val="24"/>
+          <w:szCs w:val="24"/>
+        </w:rPr>
+        <w:t>.</w:t>
+      </w:r>
+      <w:r>
+        <w:rPr>
+          <w:rFonts w:ascii="Consolas" w:hAnsi="Consolas" w:cs="Consolas"/>
+          <w:b/>
+          <w:sz w:val="24"/>
+          <w:szCs w:val="24"/>
+        </w:rPr>
+        <w:t>2</w:t>
+      </w:r>
+    </w:p>
+    <w:p>
+      <w:pPr>
+        <w:pStyle w:val="ListParagraph"/>
+        <w:ind w:left="540"/>
+        <w:rPr>
+          <w:rFonts w:ascii="Consolas" w:hAnsi="Consolas" w:cs="Consolas"/>
+          <w:sz w:val="24"/>
+          <w:szCs w:val="24"/>
+        </w:rPr>
+      </w:pPr>
+      <w:r>
+        <w:rPr>
+          <w:rFonts w:ascii="Consolas" w:hAnsi="Consolas" w:cs="Consolas"/>
+          <w:sz w:val="24"/>
+          <w:szCs w:val="24"/>
+        </w:rPr>
+        <w:t xml:space="preserve">// </w:t>
+      </w:r>
+    </w:p>
+    <w:p>
+      <w:pPr>
+        <w:pStyle w:val="ListParagraph"/>
+        <w:ind w:left="540"/>
+        <w:rPr>
+          <w:rFonts w:ascii="Consolas" w:hAnsi="Consolas" w:cs="Consolas"/>
+          <w:sz w:val="24"/>
+          <w:szCs w:val="24"/>
+        </w:rPr>
+      </w:pPr>
+    </w:p>
+    <w:p>
+      <w:pPr>
+        <w:pStyle w:val="ListParagraph"/>
+        <w:ind w:left="540"/>
+        <w:rPr>
+          <w:rFonts w:ascii="Consolas" w:hAnsi="Consolas" w:cs="Consolas"/>
+          <w:b/>
+          <w:sz w:val="24"/>
+          <w:szCs w:val="24"/>
+        </w:rPr>
+      </w:pPr>
+      <w:proofErr w:type="spellStart"/>
+      <w:proofErr w:type="gramStart"/>
+      <w:r>
+        <w:rPr>
+          <w:rFonts w:ascii="Consolas" w:hAnsi="Consolas" w:cs="Consolas"/>
+          <w:b/>
+          <w:sz w:val="24"/>
+          <w:szCs w:val="24"/>
+        </w:rPr>
+        <w:t>npm</w:t>
+      </w:r>
+      <w:proofErr w:type="spellEnd"/>
+      <w:proofErr w:type="gramEnd"/>
+      <w:r>
+        <w:rPr>
+          <w:rFonts w:ascii="Consolas" w:hAnsi="Consolas" w:cs="Consolas"/>
+          <w:b/>
+          <w:sz w:val="24"/>
+          <w:szCs w:val="24"/>
+        </w:rPr>
+        <w:t xml:space="preserve"> install -g http-server@0.1</w:t>
+      </w:r>
+      <w:r>
+        <w:rPr>
+          <w:rFonts w:ascii="Consolas" w:hAnsi="Consolas" w:cs="Consolas"/>
+          <w:b/>
+          <w:sz w:val="24"/>
+          <w:szCs w:val="24"/>
+        </w:rPr>
+        <w:t>1</w:t>
+      </w:r>
+      <w:r>
+        <w:rPr>
+          <w:rFonts w:ascii="Consolas" w:hAnsi="Consolas" w:cs="Consolas"/>
+          <w:b/>
+          <w:sz w:val="24"/>
+          <w:szCs w:val="24"/>
+        </w:rPr>
+        <w:t>.</w:t>
+      </w:r>
+      <w:r>
+        <w:rPr>
+          <w:rFonts w:ascii="Consolas" w:hAnsi="Consolas" w:cs="Consolas"/>
+          <w:b/>
+          <w:sz w:val="24"/>
+          <w:szCs w:val="24"/>
+        </w:rPr>
+        <w:t>1</w:t>
+      </w:r>
+    </w:p>
+    <w:p>
+      <w:pPr>
+        <w:pStyle w:val="ListParagraph"/>
+        <w:ind w:left="540"/>
+        <w:rPr>
+          <w:rFonts w:ascii="Consolas" w:hAnsi="Consolas" w:cs="Consolas"/>
+          <w:sz w:val="24"/>
+          <w:szCs w:val="24"/>
+        </w:rPr>
+      </w:pPr>
+      <w:r>
+        <w:rPr>
+          <w:rFonts w:ascii="Consolas" w:hAnsi="Consolas" w:cs="Consolas"/>
+          <w:sz w:val="24"/>
+          <w:szCs w:val="24"/>
+        </w:rPr>
+        <w:t>//</w:t>
+      </w:r>
       <w:r>
         <w:rPr>
           <w:rFonts w:ascii="Consolas" w:hAnsi="Consolas" w:cs="Consolas"/>
@@ -2925,341 +4219,6 @@
       <w:r>
         <w:rPr>
           <w:rFonts w:ascii="Arial" w:hAnsi="Arial" w:cs="Arial"/>
-          <w:spacing w:val="2"/>
-          <w:sz w:val="24"/>
-          <w:szCs w:val="24"/>
-        </w:rPr>
-        <w:t>to bundle JavaScript files for usage in a browser, yet it is also capable of transforming, bundling, or packaging just about any resource or asset.</w:t>
-      </w:r>
-    </w:p>
-    <w:p>
-      <w:pPr>
-        <w:pStyle w:val="ListParagraph"/>
-        <w:ind w:left="540"/>
-        <w:rPr>
-          <w:rFonts w:ascii="Consolas" w:hAnsi="Consolas" w:cs="Consolas"/>
-          <w:sz w:val="24"/>
-          <w:szCs w:val="24"/>
-        </w:rPr>
-      </w:pPr>
-    </w:p>
-    <w:p>
-      <w:pPr>
-        <w:pStyle w:val="ListParagraph"/>
-        <w:ind w:left="540"/>
-        <w:rPr>
-          <w:rFonts w:ascii="Consolas" w:hAnsi="Consolas" w:cs="Consolas"/>
-          <w:b/>
-          <w:sz w:val="24"/>
-          <w:szCs w:val="24"/>
-        </w:rPr>
-      </w:pPr>
-      <w:r>
-        <w:rPr>
-          <w:rFonts w:ascii="Consolas" w:hAnsi="Consolas" w:cs="Consolas"/>
-          <w:b/>
-          <w:sz w:val="24"/>
-          <w:szCs w:val="24"/>
-        </w:rPr>
-        <w:t xml:space="preserve">npm install --save-dev </w:t>
-      </w:r>
-      <w:hyperlink r:id="rId26" w:history="1">
-        <w:r>
-          <w:rPr>
-            <w:rStyle w:val="Hyperlink"/>
-            <w:rFonts w:ascii="Consolas" w:hAnsi="Consolas" w:cs="Consolas"/>
-            <w:b/>
-            <w:sz w:val="24"/>
-            <w:szCs w:val="24"/>
-          </w:rPr>
-          <w:t>webpack-cli@3.1.2</w:t>
-        </w:r>
-      </w:hyperlink>
-    </w:p>
-    <w:p>
-      <w:pPr>
-        <w:pStyle w:val="ListParagraph"/>
-        <w:ind w:left="540"/>
-        <w:rPr>
-          <w:rFonts w:ascii="Consolas" w:hAnsi="Consolas" w:cs="Consolas"/>
-          <w:b/>
-          <w:sz w:val="24"/>
-          <w:szCs w:val="24"/>
-        </w:rPr>
-      </w:pPr>
-      <w:r>
-        <w:rPr>
-          <w:rFonts w:ascii="Consolas" w:hAnsi="Consolas" w:cs="Consolas"/>
-          <w:sz w:val="24"/>
-          <w:szCs w:val="24"/>
-        </w:rPr>
-        <w:t>//</w:t>
-      </w:r>
-      <w:r>
-        <w:rPr>
-          <w:rFonts w:ascii="Consolas" w:hAnsi="Consolas" w:cs="Consolas"/>
-          <w:sz w:val="24"/>
-          <w:szCs w:val="24"/>
-        </w:rPr>
-        <w:t xml:space="preserve"> </w:t>
-      </w:r>
-      <w:r>
-        <w:rPr>
-          <w:rFonts w:ascii="Arial" w:hAnsi="Arial" w:cs="Arial"/>
-          <w:sz w:val="24"/>
-          <w:szCs w:val="24"/>
-        </w:rPr>
-        <w:t>CLI for webpack &amp; friends</w:t>
-      </w:r>
-    </w:p>
-    <w:p>
-      <w:pPr>
-        <w:pStyle w:val="ListParagraph"/>
-        <w:ind w:left="540"/>
-        <w:rPr>
-          <w:rFonts w:ascii="Consolas" w:hAnsi="Consolas" w:cs="Consolas"/>
-          <w:sz w:val="24"/>
-          <w:szCs w:val="24"/>
-        </w:rPr>
-      </w:pPr>
-    </w:p>
-    <w:p>
-      <w:pPr>
-        <w:pStyle w:val="ListParagraph"/>
-        <w:ind w:left="540"/>
-        <w:rPr>
-          <w:rFonts w:ascii="Consolas" w:hAnsi="Consolas" w:cs="Consolas"/>
-          <w:b/>
-          <w:sz w:val="24"/>
-          <w:szCs w:val="24"/>
-        </w:rPr>
-      </w:pPr>
-      <w:r>
-        <w:rPr>
-          <w:rFonts w:ascii="Consolas" w:hAnsi="Consolas" w:cs="Consolas"/>
-          <w:b/>
-          <w:sz w:val="24"/>
-          <w:szCs w:val="24"/>
-        </w:rPr>
-        <w:t xml:space="preserve">npm install -g </w:t>
-      </w:r>
-      <w:hyperlink r:id="rId27" w:history="1">
-        <w:r>
-          <w:rPr>
-            <w:rStyle w:val="Hyperlink"/>
-            <w:rFonts w:ascii="Consolas" w:hAnsi="Consolas" w:cs="Consolas"/>
-            <w:b/>
-            <w:sz w:val="24"/>
-            <w:szCs w:val="24"/>
-          </w:rPr>
-          <w:t>webpack@4.22.0</w:t>
-        </w:r>
-      </w:hyperlink>
-    </w:p>
-    <w:p>
-      <w:pPr>
-        <w:pStyle w:val="ListParagraph"/>
-        <w:ind w:left="540"/>
-        <w:rPr>
-          <w:rFonts w:ascii="Consolas" w:hAnsi="Consolas" w:cs="Consolas"/>
-          <w:sz w:val="24"/>
-          <w:szCs w:val="24"/>
-        </w:rPr>
-      </w:pPr>
-      <w:r>
-        <w:rPr>
-          <w:rFonts w:ascii="Consolas" w:hAnsi="Consolas" w:cs="Consolas"/>
-          <w:sz w:val="24"/>
-          <w:szCs w:val="24"/>
-        </w:rPr>
-        <w:t>//</w:t>
-      </w:r>
-    </w:p>
-    <w:p>
-      <w:pPr>
-        <w:pStyle w:val="ListParagraph"/>
-        <w:ind w:left="540"/>
-        <w:rPr>
-          <w:rFonts w:ascii="Consolas" w:hAnsi="Consolas" w:cs="Consolas"/>
-          <w:sz w:val="24"/>
-          <w:szCs w:val="24"/>
-        </w:rPr>
-      </w:pPr>
-    </w:p>
-    <w:p>
-      <w:pPr>
-        <w:pStyle w:val="ListParagraph"/>
-        <w:ind w:left="540"/>
-        <w:rPr>
-          <w:rFonts w:ascii="Consolas" w:hAnsi="Consolas" w:cs="Consolas"/>
-          <w:b/>
-          <w:sz w:val="24"/>
-          <w:szCs w:val="24"/>
-        </w:rPr>
-      </w:pPr>
-      <w:r>
-        <w:rPr>
-          <w:rFonts w:ascii="Consolas" w:hAnsi="Consolas" w:cs="Consolas"/>
-          <w:b/>
-          <w:sz w:val="24"/>
-          <w:szCs w:val="24"/>
-        </w:rPr>
-        <w:t>npm install -g webpack-cli@</w:t>
-      </w:r>
-      <w:r>
-        <w:rPr>
-          <w:rFonts w:ascii="Consolas" w:hAnsi="Consolas" w:cs="Consolas"/>
-          <w:b/>
-          <w:sz w:val="24"/>
-          <w:szCs w:val="24"/>
-        </w:rPr>
-        <w:t>3</w:t>
-      </w:r>
-      <w:r>
-        <w:rPr>
-          <w:rFonts w:ascii="Consolas" w:hAnsi="Consolas" w:cs="Consolas"/>
-          <w:b/>
-          <w:sz w:val="24"/>
-          <w:szCs w:val="24"/>
-        </w:rPr>
-        <w:t>.</w:t>
-      </w:r>
-      <w:r>
-        <w:rPr>
-          <w:rFonts w:ascii="Consolas" w:hAnsi="Consolas" w:cs="Consolas"/>
-          <w:b/>
-          <w:sz w:val="24"/>
-          <w:szCs w:val="24"/>
-        </w:rPr>
-        <w:t>1</w:t>
-      </w:r>
-      <w:r>
-        <w:rPr>
-          <w:rFonts w:ascii="Consolas" w:hAnsi="Consolas" w:cs="Consolas"/>
-          <w:b/>
-          <w:sz w:val="24"/>
-          <w:szCs w:val="24"/>
-        </w:rPr>
-        <w:t>.</w:t>
-      </w:r>
-      <w:r>
-        <w:rPr>
-          <w:rFonts w:ascii="Consolas" w:hAnsi="Consolas" w:cs="Consolas"/>
-          <w:b/>
-          <w:sz w:val="24"/>
-          <w:szCs w:val="24"/>
-        </w:rPr>
-        <w:t>2</w:t>
-      </w:r>
-    </w:p>
-    <w:p>
-      <w:pPr>
-        <w:pStyle w:val="ListParagraph"/>
-        <w:ind w:left="540"/>
-        <w:rPr>
-          <w:rFonts w:ascii="Consolas" w:hAnsi="Consolas" w:cs="Consolas"/>
-          <w:sz w:val="24"/>
-          <w:szCs w:val="24"/>
-        </w:rPr>
-      </w:pPr>
-      <w:r>
-        <w:rPr>
-          <w:rFonts w:ascii="Consolas" w:hAnsi="Consolas" w:cs="Consolas"/>
-          <w:sz w:val="24"/>
-          <w:szCs w:val="24"/>
-        </w:rPr>
-        <w:t xml:space="preserve">// </w:t>
-      </w:r>
-    </w:p>
-    <w:p>
-      <w:pPr>
-        <w:pStyle w:val="ListParagraph"/>
-        <w:ind w:left="540"/>
-        <w:rPr>
-          <w:rFonts w:ascii="Consolas" w:hAnsi="Consolas" w:cs="Consolas"/>
-          <w:sz w:val="24"/>
-          <w:szCs w:val="24"/>
-        </w:rPr>
-      </w:pPr>
-    </w:p>
-    <w:p>
-      <w:pPr>
-        <w:pStyle w:val="ListParagraph"/>
-        <w:ind w:left="540"/>
-        <w:rPr>
-          <w:rFonts w:ascii="Consolas" w:hAnsi="Consolas" w:cs="Consolas"/>
-          <w:b/>
-          <w:sz w:val="24"/>
-          <w:szCs w:val="24"/>
-        </w:rPr>
-      </w:pPr>
-      <w:r>
-        <w:rPr>
-          <w:rFonts w:ascii="Consolas" w:hAnsi="Consolas" w:cs="Consolas"/>
-          <w:b/>
-          <w:sz w:val="24"/>
-          <w:szCs w:val="24"/>
-        </w:rPr>
-        <w:lastRenderedPageBreak/>
-        <w:t>npm install -g http-server@0.1</w:t>
-      </w:r>
-      <w:r>
-        <w:rPr>
-          <w:rFonts w:ascii="Consolas" w:hAnsi="Consolas" w:cs="Consolas"/>
-          <w:b/>
-          <w:sz w:val="24"/>
-          <w:szCs w:val="24"/>
-        </w:rPr>
-        <w:t>1</w:t>
-      </w:r>
-      <w:r>
-        <w:rPr>
-          <w:rFonts w:ascii="Consolas" w:hAnsi="Consolas" w:cs="Consolas"/>
-          <w:b/>
-          <w:sz w:val="24"/>
-          <w:szCs w:val="24"/>
-        </w:rPr>
-        <w:t>.</w:t>
-      </w:r>
-      <w:r>
-        <w:rPr>
-          <w:rFonts w:ascii="Consolas" w:hAnsi="Consolas" w:cs="Consolas"/>
-          <w:b/>
-          <w:sz w:val="24"/>
-          <w:szCs w:val="24"/>
-        </w:rPr>
-        <w:t>1</w:t>
-      </w:r>
-    </w:p>
-    <w:p>
-      <w:pPr>
-        <w:pStyle w:val="ListParagraph"/>
-        <w:ind w:left="540"/>
-        <w:rPr>
-          <w:rFonts w:ascii="Consolas" w:hAnsi="Consolas" w:cs="Consolas"/>
-          <w:sz w:val="24"/>
-          <w:szCs w:val="24"/>
-        </w:rPr>
-      </w:pPr>
-      <w:r>
-        <w:rPr>
-          <w:rFonts w:ascii="Consolas" w:hAnsi="Consolas" w:cs="Consolas"/>
-          <w:sz w:val="24"/>
-          <w:szCs w:val="24"/>
-        </w:rPr>
-        <w:t>//</w:t>
-      </w:r>
-      <w:r>
-        <w:rPr>
-          <w:rFonts w:ascii="Consolas" w:hAnsi="Consolas" w:cs="Consolas"/>
-          <w:sz w:val="24"/>
-          <w:szCs w:val="24"/>
-        </w:rPr>
-        <w:t xml:space="preserve"> </w:t>
-      </w:r>
-      <w:r>
-        <w:rPr>
-          <w:rFonts w:ascii="Arial" w:hAnsi="Arial" w:cs="Arial"/>
         </w:rPr>
         <w:t>A simple zero-configuration command-line http server</w:t>
       </w:r>
@@ -3286,14 +4245,27 @@
           <w:szCs w:val="24"/>
         </w:rPr>
       </w:pPr>
-      <w:r>
-        <w:rPr>
-          <w:rFonts w:ascii="Consolas" w:hAnsi="Consolas" w:cs="Consolas"/>
-          <w:b/>
-          <w:sz w:val="24"/>
-          <w:szCs w:val="24"/>
-        </w:rPr>
-        <w:t>npm install -g lite-server@2.</w:t>
+      <w:proofErr w:type="spellStart"/>
+      <w:proofErr w:type="gramStart"/>
+      <w:r>
+        <w:rPr>
+          <w:rFonts w:ascii="Consolas" w:hAnsi="Consolas" w:cs="Consolas"/>
+          <w:b/>
+          <w:sz w:val="24"/>
+          <w:szCs w:val="24"/>
+        </w:rPr>
+        <w:t>npm</w:t>
+      </w:r>
+      <w:proofErr w:type="spellEnd"/>
+      <w:proofErr w:type="gramEnd"/>
+      <w:r>
+        <w:rPr>
+          <w:rFonts w:ascii="Consolas" w:hAnsi="Consolas" w:cs="Consolas"/>
+          <w:b/>
+          <w:sz w:val="24"/>
+          <w:szCs w:val="24"/>
+        </w:rPr>
+        <w:t xml:space="preserve"> install -g lite-server@2.</w:t>
       </w:r>
       <w:r>
         <w:rPr>
@@ -3389,31 +4361,78 @@
         <w:rPr>
           <w:rFonts w:cs="Consolas"/>
         </w:rPr>
-        <w:t>For one of the demo which involves http requests, install json-server so that http requests could be served.</w:t>
-      </w:r>
-    </w:p>
-    <w:p>
-      <w:pPr>
-        <w:ind w:left="540"/>
-        <w:rPr>
-          <w:rFonts w:ascii="Consolas" w:hAnsi="Consolas" w:cs="Consolas"/>
-          <w:b/>
-          <w:sz w:val="24"/>
-          <w:szCs w:val="24"/>
-        </w:rPr>
-      </w:pPr>
-      <w:r>
-        <w:rPr>
-          <w:rFonts w:ascii="Consolas" w:hAnsi="Consolas" w:cs="Consolas"/>
-          <w:b/>
-          <w:sz w:val="24"/>
-          <w:szCs w:val="24"/>
-        </w:rPr>
-        <w:t>npm install –g json-server</w:t>
+        <w:t xml:space="preserve">For one of the demo which involves http requests, install </w:t>
+      </w:r>
+      <w:proofErr w:type="spellStart"/>
+      <w:r>
+        <w:rPr>
+          <w:rFonts w:cs="Consolas"/>
+        </w:rPr>
+        <w:t>json</w:t>
+      </w:r>
+      <w:proofErr w:type="spellEnd"/>
+      <w:r>
+        <w:rPr>
+          <w:rFonts w:cs="Consolas"/>
+        </w:rPr>
+        <w:t>-server so that http requests could be served.</w:t>
+      </w:r>
+    </w:p>
+    <w:p>
+      <w:pPr>
+        <w:ind w:left="540"/>
+        <w:rPr>
+          <w:rFonts w:ascii="Consolas" w:hAnsi="Consolas" w:cs="Consolas"/>
+          <w:b/>
+          <w:sz w:val="24"/>
+          <w:szCs w:val="24"/>
+        </w:rPr>
+      </w:pPr>
+      <w:proofErr w:type="spellStart"/>
+      <w:proofErr w:type="gramStart"/>
+      <w:r>
+        <w:rPr>
+          <w:rFonts w:ascii="Consolas" w:hAnsi="Consolas" w:cs="Consolas"/>
+          <w:b/>
+          <w:sz w:val="24"/>
+          <w:szCs w:val="24"/>
+        </w:rPr>
+        <w:t>npm</w:t>
+      </w:r>
+      <w:proofErr w:type="spellEnd"/>
+      <w:proofErr w:type="gramEnd"/>
+      <w:r>
+        <w:rPr>
+          <w:rFonts w:ascii="Consolas" w:hAnsi="Consolas" w:cs="Consolas"/>
+          <w:b/>
+          <w:sz w:val="24"/>
+          <w:szCs w:val="24"/>
+        </w:rPr>
+        <w:t xml:space="preserve"> install –g </w:t>
+      </w:r>
+      <w:proofErr w:type="spellStart"/>
+      <w:r>
+        <w:rPr>
+          <w:rFonts w:ascii="Consolas" w:hAnsi="Consolas" w:cs="Consolas"/>
+          <w:b/>
+          <w:sz w:val="24"/>
+          <w:szCs w:val="24"/>
+        </w:rPr>
+        <w:t>json</w:t>
+      </w:r>
+      <w:proofErr w:type="spellEnd"/>
+      <w:r>
+        <w:rPr>
+          <w:rFonts w:ascii="Consolas" w:hAnsi="Consolas" w:cs="Consolas"/>
+          <w:b/>
+          <w:sz w:val="24"/>
+          <w:szCs w:val="24"/>
+        </w:rPr>
+        <w:t>-server</w:t>
       </w:r>
     </w:p>
     <w:sectPr>
-      <w:footerReference w:type="default" r:id="rId28"/>
+      <w:footerReference w:type="default" r:id="rId26"/>
       <w:pgSz w:w="12240" w:h="15840"/>
       <w:pgMar w:top="1440" w:right="1440" w:bottom="1440" w:left="1440" w:header="720" w:footer="720" w:gutter="0"/>
       <w:cols w:space="720"/>

</xml_diff>